<commit_message>
Updated draft with GO DAG for PEG1/2 SNPSs
</commit_message>
<xml_diff>
--- a/manuscript/PD_QTLs_Tables_Figures.docx
+++ b/manuscript/PD_QTLs_Tables_Figures.docx
@@ -560,7 +560,10 @@
         </w:rPr>
       </w:pPr>
       <w:r>
-        <w:rPr/>
+        <w:rPr>
+          <w:rFonts w:eastAsia="Times New Roman" w:cs="Arial" w:ascii="Arial" w:hAnsi="Arial"/>
+          <w:color w:val="222222"/>
+        </w:rPr>
       </w:r>
     </w:p>
     <w:p>
@@ -624,7 +627,10 @@
         </w:rPr>
       </w:pPr>
       <w:r>
-        <w:rPr/>
+        <w:rPr>
+          <w:rFonts w:eastAsia="Times New Roman" w:cs="Arial" w:ascii="Arial" w:hAnsi="Arial"/>
+          <w:color w:val="222222"/>
+        </w:rPr>
       </w:r>
     </w:p>
     <w:p>
@@ -640,21 +646,7 @@
           <w:rFonts w:eastAsia="Times New Roman" w:cs="Arial" w:ascii="Arial" w:hAnsi="Arial"/>
           <w:color w:val="222222"/>
         </w:rPr>
-        <w:t xml:space="preserve">Table 2: </w:t>
-      </w:r>
-      <w:r>
-        <w:rPr>
-          <w:rFonts w:eastAsia="Times New Roman" w:cs="Arial" w:ascii="Arial" w:hAnsi="Arial"/>
-          <w:color w:val="222222"/>
-        </w:rPr>
-        <w:t xml:space="preserve">cis </w:t>
-      </w:r>
-      <w:r>
-        <w:rPr>
-          <w:rFonts w:eastAsia="Times New Roman" w:cs="Arial" w:ascii="Arial" w:hAnsi="Arial"/>
-          <w:color w:val="222222"/>
-        </w:rPr>
-        <w:t xml:space="preserve">meQTL output </w:t>
+        <w:t xml:space="preserve">Table 2: cis meQTL output </w:t>
       </w:r>
     </w:p>
     <w:p>
@@ -666,7 +658,10 @@
         </w:rPr>
       </w:pPr>
       <w:r>
-        <w:rPr/>
+        <w:rPr>
+          <w:rFonts w:eastAsia="Times New Roman" w:cs="Arial" w:ascii="Arial" w:hAnsi="Arial"/>
+          <w:color w:val="222222"/>
+        </w:rPr>
       </w:r>
     </w:p>
     <w:p>
@@ -725,7 +720,10 @@
         </w:rPr>
       </w:pPr>
       <w:r>
-        <w:rPr/>
+        <w:rPr>
+          <w:rFonts w:eastAsia="Times New Roman" w:cs="Arial" w:ascii="Arial" w:hAnsi="Arial"/>
+          <w:color w:val="222222"/>
+        </w:rPr>
       </w:r>
     </w:p>
     <w:p>
@@ -758,8 +756,8 @@
       </w:pPr>
       <w:r>
         <w:rPr>
-          <w:rFonts w:eastAsia="Times New Roman" w:cs="Arial" w:ascii="Arial" w:hAnsi="Arial"/>
-          <w:color w:val="222222"/>
+          <w:i/>
+          <w:iCs/>
         </w:rPr>
       </w:r>
     </w:p>
@@ -815,18 +813,7 @@
           <w:iCs w:val="false"/>
           <w:color w:val="222222"/>
         </w:rPr>
-        <w:t xml:space="preserve">Table 6: </w:t>
-      </w:r>
-      <w:r>
-        <w:rPr>
-          <w:rFonts w:eastAsia="Times New Roman" w:cs="Arial" w:ascii="Arial" w:hAnsi="Arial"/>
-          <w:b w:val="false"/>
-          <w:bCs w:val="false"/>
-          <w:i w:val="false"/>
-          <w:iCs w:val="false"/>
-          <w:color w:val="222222"/>
-        </w:rPr>
-        <w:t>trans meQTL output</w:t>
+        <w:t>Table 6: trans meQTL output</w:t>
       </w:r>
     </w:p>
     <w:p>
@@ -839,6 +826,96 @@
           <w:i w:val="false"/>
           <w:i w:val="false"/>
           <w:iCs w:val="false"/>
+        </w:rPr>
+      </w:pPr>
+      <w:r>
+        <w:rPr>
+          <w:b w:val="false"/>
+          <w:bCs w:val="false"/>
+          <w:i w:val="false"/>
+          <w:iCs w:val="false"/>
+        </w:rPr>
+      </w:r>
+    </w:p>
+    <w:p>
+      <w:pPr>
+        <w:pStyle w:val="Normal"/>
+        <w:rPr>
+          <w:i/>
+          <w:i/>
+          <w:iCs/>
+        </w:rPr>
+      </w:pPr>
+      <w:r>
+        <w:rPr>
+          <w:b w:val="false"/>
+          <w:bCs w:val="false"/>
+          <w:i w:val="false"/>
+          <w:iCs w:val="false"/>
+        </w:rPr>
+      </w:r>
+    </w:p>
+    <w:p>
+      <w:pPr>
+        <w:pStyle w:val="Normal"/>
+        <w:rPr>
+          <w:rFonts w:ascii="Arial" w:hAnsi="Arial" w:eastAsia="Times New Roman" w:cs="Arial"/>
+          <w:color w:val="222222"/>
+        </w:rPr>
+      </w:pPr>
+      <w:r>
+        <w:rPr>
+          <w:rFonts w:eastAsia="Times New Roman" w:cs="Arial" w:ascii="Arial" w:hAnsi="Arial"/>
+          <w:b w:val="false"/>
+          <w:bCs w:val="false"/>
+          <w:i w:val="false"/>
+          <w:iCs w:val="false"/>
+          <w:color w:val="222222"/>
+        </w:rPr>
+        <w:t>Figure 1: Manhattan plot of cis SNP-CpG results, FDR&lt;.05</w:t>
+      </w:r>
+    </w:p>
+    <w:p>
+      <w:pPr>
+        <w:pStyle w:val="Normal"/>
+        <w:rPr>
+          <w:rFonts w:ascii="Arial" w:hAnsi="Arial" w:eastAsia="Times New Roman" w:cs="Arial"/>
+          <w:color w:val="222222"/>
+        </w:rPr>
+      </w:pPr>
+      <w:r>
+        <w:rPr>
+          <w:rFonts w:eastAsia="Times New Roman" w:cs="Arial" w:ascii="Arial" w:hAnsi="Arial"/>
+          <w:color w:val="222222"/>
+        </w:rPr>
+      </w:r>
+    </w:p>
+    <w:p>
+      <w:pPr>
+        <w:pStyle w:val="Normal"/>
+        <w:rPr>
+          <w:rFonts w:ascii="Arial" w:hAnsi="Arial" w:eastAsia="Times New Roman" w:cs="Arial"/>
+          <w:color w:val="222222"/>
+        </w:rPr>
+      </w:pPr>
+      <w:r>
+        <w:rPr>
+          <w:rFonts w:eastAsia="Times New Roman" w:cs="Arial" w:ascii="Arial" w:hAnsi="Arial"/>
+          <w:b w:val="false"/>
+          <w:bCs w:val="false"/>
+          <w:i w:val="false"/>
+          <w:iCs w:val="false"/>
+          <w:color w:val="222222"/>
+        </w:rPr>
+        <w:t>Figure 2: Manhattan plot of trans SNP-CpG results, FDR&lt;.05</w:t>
+      </w:r>
+    </w:p>
+    <w:p>
+      <w:pPr>
+        <w:pStyle w:val="Normal"/>
+        <w:rPr>
+          <w:rFonts w:ascii="Arial" w:hAnsi="Arial" w:eastAsia="Times New Roman" w:cs="Arial"/>
+          <w:color w:val="222222"/>
         </w:rPr>
       </w:pPr>
       <w:r>
@@ -870,60 +947,6 @@
       <w:pPr>
         <w:pStyle w:val="Normal"/>
         <w:rPr>
-          <w:b w:val="false"/>
-          <w:b w:val="false"/>
-          <w:bCs w:val="false"/>
-          <w:i w:val="false"/>
-          <w:i w:val="false"/>
-          <w:iCs w:val="false"/>
-        </w:rPr>
-      </w:pPr>
-      <w:r>
-        <w:rPr>
-          <w:rFonts w:eastAsia="Times New Roman" w:cs="Arial" w:ascii="Arial" w:hAnsi="Arial"/>
-          <w:b w:val="false"/>
-          <w:bCs w:val="false"/>
-          <w:i w:val="false"/>
-          <w:iCs w:val="false"/>
-          <w:color w:val="222222"/>
-        </w:rPr>
-        <w:t xml:space="preserve">Table 7: </w:t>
-      </w:r>
-      <w:r>
-        <w:rPr>
-          <w:rFonts w:eastAsia="Times New Roman" w:cs="Arial" w:ascii="Arial" w:hAnsi="Arial"/>
-          <w:b w:val="false"/>
-          <w:bCs w:val="false"/>
-          <w:i w:val="false"/>
-          <w:iCs w:val="false"/>
-          <w:color w:val="222222"/>
-        </w:rPr>
-        <w:t>GO enrichment among cis meQTLS found in PEG1 and PEG2</w:t>
-      </w:r>
-    </w:p>
-    <w:p>
-      <w:pPr>
-        <w:pStyle w:val="Normal"/>
-        <w:rPr>
-          <w:b w:val="false"/>
-          <w:b w:val="false"/>
-          <w:bCs w:val="false"/>
-          <w:i w:val="false"/>
-          <w:i w:val="false"/>
-          <w:iCs w:val="false"/>
-        </w:rPr>
-      </w:pPr>
-      <w:r>
-        <w:rPr>
-          <w:rFonts w:eastAsia="Times New Roman" w:cs="Arial" w:ascii="Arial" w:hAnsi="Arial"/>
-          <w:color w:val="222222"/>
-        </w:rPr>
-      </w:r>
-    </w:p>
-    <w:p>
-      <w:pPr>
-        <w:pStyle w:val="Normal"/>
-        <w:rPr>
           <w:rFonts w:ascii="Arial" w:hAnsi="Arial" w:eastAsia="Times New Roman" w:cs="Arial"/>
           <w:color w:val="222222"/>
         </w:rPr>
@@ -937,105 +960,7 @@
           <w:iCs w:val="false"/>
           <w:color w:val="222222"/>
         </w:rPr>
-        <w:t xml:space="preserve">Figure 1: Manhattan plot of </w:t>
-      </w:r>
-      <w:r>
-        <w:rPr>
-          <w:rFonts w:eastAsia="Times New Roman" w:cs="Arial" w:ascii="Arial" w:hAnsi="Arial"/>
-          <w:b w:val="false"/>
-          <w:bCs w:val="false"/>
-          <w:i w:val="false"/>
-          <w:iCs w:val="false"/>
-          <w:color w:val="222222"/>
-        </w:rPr>
-        <w:t xml:space="preserve">cis </w:t>
-      </w:r>
-      <w:r>
-        <w:rPr>
-          <w:rFonts w:eastAsia="Times New Roman" w:cs="Arial" w:ascii="Arial" w:hAnsi="Arial"/>
-          <w:b w:val="false"/>
-          <w:bCs w:val="false"/>
-          <w:i w:val="false"/>
-          <w:iCs w:val="false"/>
-          <w:color w:val="222222"/>
-        </w:rPr>
-        <w:t>SNP-CpG results, FDR&lt;.05</w:t>
-      </w:r>
-    </w:p>
-    <w:p>
-      <w:pPr>
-        <w:pStyle w:val="Normal"/>
-        <w:rPr>
-          <w:rFonts w:ascii="Arial" w:hAnsi="Arial" w:eastAsia="Times New Roman" w:cs="Arial"/>
-          <w:color w:val="222222"/>
-        </w:rPr>
-      </w:pPr>
-      <w:r>
-        <w:rPr/>
-      </w:r>
-    </w:p>
-    <w:p>
-      <w:pPr>
-        <w:pStyle w:val="Normal"/>
-        <w:rPr>
-          <w:rFonts w:ascii="Arial" w:hAnsi="Arial" w:eastAsia="Times New Roman" w:cs="Arial"/>
-          <w:color w:val="222222"/>
-        </w:rPr>
-      </w:pPr>
-      <w:r>
-        <w:rPr>
-          <w:rFonts w:eastAsia="Times New Roman" w:cs="Arial" w:ascii="Arial" w:hAnsi="Arial"/>
-          <w:b w:val="false"/>
-          <w:bCs w:val="false"/>
-          <w:i w:val="false"/>
-          <w:iCs w:val="false"/>
-          <w:color w:val="222222"/>
-        </w:rPr>
-        <w:t xml:space="preserve">Figure </w:t>
-      </w:r>
-      <w:r>
-        <w:rPr>
-          <w:rFonts w:eastAsia="Times New Roman" w:cs="Arial" w:ascii="Arial" w:hAnsi="Arial"/>
-          <w:b w:val="false"/>
-          <w:bCs w:val="false"/>
-          <w:i w:val="false"/>
-          <w:iCs w:val="false"/>
-          <w:color w:val="222222"/>
-        </w:rPr>
-        <w:t>2</w:t>
-      </w:r>
-      <w:r>
-        <w:rPr>
-          <w:rFonts w:eastAsia="Times New Roman" w:cs="Arial" w:ascii="Arial" w:hAnsi="Arial"/>
-          <w:b w:val="false"/>
-          <w:bCs w:val="false"/>
-          <w:i w:val="false"/>
-          <w:iCs w:val="false"/>
-          <w:color w:val="222222"/>
-        </w:rPr>
-        <w:t xml:space="preserve">: Manhattan plot of </w:t>
-      </w:r>
-      <w:r>
-        <w:rPr>
-          <w:rFonts w:eastAsia="Times New Roman" w:cs="Arial" w:ascii="Arial" w:hAnsi="Arial"/>
-          <w:b w:val="false"/>
-          <w:bCs w:val="false"/>
-          <w:i w:val="false"/>
-          <w:iCs w:val="false"/>
-          <w:color w:val="222222"/>
-        </w:rPr>
-        <w:t xml:space="preserve">trans </w:t>
-      </w:r>
-      <w:r>
-        <w:rPr>
-          <w:rFonts w:eastAsia="Times New Roman" w:cs="Arial" w:ascii="Arial" w:hAnsi="Arial"/>
-          <w:b w:val="false"/>
-          <w:bCs w:val="false"/>
-          <w:i w:val="false"/>
-          <w:iCs w:val="false"/>
-          <w:color w:val="222222"/>
-        </w:rPr>
-        <w:t>SNP-CpG results, FDR&lt;.05</w:t>
+        <w:t xml:space="preserve">Figure 3: DAG of GO Biological Function terms significantly enriched for meQTLs found in PEG1 and PEG2 </w:t>
       </w:r>
     </w:p>
     <w:p>
@@ -1051,22 +976,6 @@
           <w:rFonts w:eastAsia="Times New Roman" w:cs="Arial" w:ascii="Arial" w:hAnsi="Arial"/>
           <w:color w:val="222222"/>
         </w:rPr>
-      </w:r>
-    </w:p>
-    <w:p>
-      <w:pPr>
-        <w:pStyle w:val="Normal"/>
-        <w:rPr>
-          <w:b w:val="false"/>
-          <w:b w:val="false"/>
-          <w:bCs w:val="false"/>
-          <w:i w:val="false"/>
-          <w:i w:val="false"/>
-          <w:iCs w:val="false"/>
-        </w:rPr>
-      </w:pPr>
-      <w:r>
-        <w:rPr/>
       </w:r>
     </w:p>
     <w:p>
@@ -1103,7 +1012,33 @@
         </w:rPr>
       </w:pPr>
       <w:r>
-        <w:rPr/>
+        <w:rPr>
+          <w:b w:val="false"/>
+          <w:bCs w:val="false"/>
+          <w:i w:val="false"/>
+          <w:iCs w:val="false"/>
+        </w:rPr>
+      </w:r>
+    </w:p>
+    <w:p>
+      <w:pPr>
+        <w:pStyle w:val="Normal"/>
+        <w:rPr>
+          <w:b w:val="false"/>
+          <w:b w:val="false"/>
+          <w:bCs w:val="false"/>
+          <w:i w:val="false"/>
+          <w:i w:val="false"/>
+          <w:iCs w:val="false"/>
+        </w:rPr>
+      </w:pPr>
+      <w:r>
+        <w:rPr>
+          <w:b w:val="false"/>
+          <w:bCs w:val="false"/>
+          <w:i w:val="false"/>
+          <w:iCs w:val="false"/>
+        </w:rPr>
       </w:r>
     </w:p>
     <w:p>
@@ -12792,19 +12727,7 @@
         <w:rPr>
           <w:b/>
         </w:rPr>
-        <w:t xml:space="preserve">Table 5: </w:t>
-      </w:r>
-      <w:r>
-        <w:rPr>
-          <w:b/>
-        </w:rPr>
-        <w:t xml:space="preserve">Top </w:t>
-      </w:r>
-      <w:r>
-        <w:rPr>
-          <w:b/>
-        </w:rPr>
-        <w:t>ten meQTLs ranked by statistical evidence, also found in BIOS repository</w:t>
+        <w:t>Table 5: Top ten meQTLs ranked by statistical evidence, also found in BIOS repository</w:t>
       </w:r>
     </w:p>
     <w:p>
@@ -16426,21 +16349,7 @@
           <w:b/>
           <w:bCs/>
         </w:rPr>
-        <w:t xml:space="preserve">Table 6: Top </w:t>
-      </w:r>
-      <w:r>
-        <w:rPr>
-          <w:b/>
-          <w:bCs/>
-        </w:rPr>
-        <w:t>1</w:t>
-      </w:r>
-      <w:r>
-        <w:rPr>
-          <w:b/>
-          <w:bCs/>
-        </w:rPr>
-        <w:t>0 hotspots for trans meQTL associations discovered in PEG1 and replicated in PEG2 (FDR&lt;.05).</w:t>
+        <w:t>Table 6: Top 10 hotspots for trans meQTL associations discovered in PEG1 and replicated in PEG2 (FDR&lt;.05).</w:t>
       </w:r>
     </w:p>
     <w:p>
@@ -16476,8 +16385,8 @@
         <w:gridCol w:w="1521"/>
         <w:gridCol w:w="998"/>
         <w:gridCol w:w="1081"/>
-        <w:gridCol w:w="1258"/>
-        <w:gridCol w:w="8102"/>
+        <w:gridCol w:w="1257"/>
+        <w:gridCol w:w="8103"/>
       </w:tblGrid>
       <w:tr>
         <w:trPr>
@@ -16572,7 +16481,7 @@
         </w:tc>
         <w:tc>
           <w:tcPr>
-            <w:tcW w:w="1258" w:type="dxa"/>
+            <w:tcW w:w="1257" w:type="dxa"/>
             <w:tcBorders/>
             <w:vAlign w:val="bottom"/>
           </w:tcPr>
@@ -16601,7 +16510,7 @@
         </w:tc>
         <w:tc>
           <w:tcPr>
-            <w:tcW w:w="8102" w:type="dxa"/>
+            <w:tcW w:w="8103" w:type="dxa"/>
             <w:tcBorders/>
             <w:vAlign w:val="bottom"/>
           </w:tcPr>
@@ -16716,7 +16625,7 @@
         </w:tc>
         <w:tc>
           <w:tcPr>
-            <w:tcW w:w="1258" w:type="dxa"/>
+            <w:tcW w:w="1257" w:type="dxa"/>
             <w:tcBorders/>
             <w:vAlign w:val="bottom"/>
           </w:tcPr>
@@ -16735,7 +16644,7 @@
         </w:tc>
         <w:tc>
           <w:tcPr>
-            <w:tcW w:w="8102" w:type="dxa"/>
+            <w:tcW w:w="8103" w:type="dxa"/>
             <w:tcBorders/>
             <w:vAlign w:val="bottom"/>
           </w:tcPr>
@@ -16844,7 +16753,7 @@
         </w:tc>
         <w:tc>
           <w:tcPr>
-            <w:tcW w:w="1258" w:type="dxa"/>
+            <w:tcW w:w="1257" w:type="dxa"/>
             <w:tcBorders/>
             <w:vAlign w:val="bottom"/>
           </w:tcPr>
@@ -16863,7 +16772,7 @@
         </w:tc>
         <w:tc>
           <w:tcPr>
-            <w:tcW w:w="8102" w:type="dxa"/>
+            <w:tcW w:w="8103" w:type="dxa"/>
             <w:tcBorders/>
             <w:vAlign w:val="bottom"/>
           </w:tcPr>
@@ -16972,7 +16881,7 @@
         </w:tc>
         <w:tc>
           <w:tcPr>
-            <w:tcW w:w="1258" w:type="dxa"/>
+            <w:tcW w:w="1257" w:type="dxa"/>
             <w:tcBorders/>
             <w:vAlign w:val="bottom"/>
           </w:tcPr>
@@ -16991,7 +16900,7 @@
         </w:tc>
         <w:tc>
           <w:tcPr>
-            <w:tcW w:w="8102" w:type="dxa"/>
+            <w:tcW w:w="8103" w:type="dxa"/>
             <w:tcBorders/>
             <w:vAlign w:val="bottom"/>
           </w:tcPr>
@@ -17100,7 +17009,7 @@
         </w:tc>
         <w:tc>
           <w:tcPr>
-            <w:tcW w:w="1258" w:type="dxa"/>
+            <w:tcW w:w="1257" w:type="dxa"/>
             <w:tcBorders/>
             <w:vAlign w:val="bottom"/>
           </w:tcPr>
@@ -17119,7 +17028,7 @@
         </w:tc>
         <w:tc>
           <w:tcPr>
-            <w:tcW w:w="8102" w:type="dxa"/>
+            <w:tcW w:w="8103" w:type="dxa"/>
             <w:tcBorders/>
             <w:vAlign w:val="bottom"/>
           </w:tcPr>
@@ -17228,7 +17137,7 @@
         </w:tc>
         <w:tc>
           <w:tcPr>
-            <w:tcW w:w="1258" w:type="dxa"/>
+            <w:tcW w:w="1257" w:type="dxa"/>
             <w:tcBorders/>
             <w:vAlign w:val="bottom"/>
           </w:tcPr>
@@ -17247,7 +17156,7 @@
         </w:tc>
         <w:tc>
           <w:tcPr>
-            <w:tcW w:w="8102" w:type="dxa"/>
+            <w:tcW w:w="8103" w:type="dxa"/>
             <w:tcBorders/>
             <w:vAlign w:val="bottom"/>
           </w:tcPr>
@@ -17356,7 +17265,7 @@
         </w:tc>
         <w:tc>
           <w:tcPr>
-            <w:tcW w:w="1258" w:type="dxa"/>
+            <w:tcW w:w="1257" w:type="dxa"/>
             <w:tcBorders/>
             <w:vAlign w:val="bottom"/>
           </w:tcPr>
@@ -17375,7 +17284,7 @@
         </w:tc>
         <w:tc>
           <w:tcPr>
-            <w:tcW w:w="8102" w:type="dxa"/>
+            <w:tcW w:w="8103" w:type="dxa"/>
             <w:tcBorders/>
             <w:vAlign w:val="bottom"/>
           </w:tcPr>
@@ -17484,7 +17393,7 @@
         </w:tc>
         <w:tc>
           <w:tcPr>
-            <w:tcW w:w="1258" w:type="dxa"/>
+            <w:tcW w:w="1257" w:type="dxa"/>
             <w:tcBorders/>
             <w:vAlign w:val="bottom"/>
           </w:tcPr>
@@ -17503,7 +17412,7 @@
         </w:tc>
         <w:tc>
           <w:tcPr>
-            <w:tcW w:w="8102" w:type="dxa"/>
+            <w:tcW w:w="8103" w:type="dxa"/>
             <w:tcBorders/>
             <w:vAlign w:val="bottom"/>
           </w:tcPr>
@@ -17612,7 +17521,7 @@
         </w:tc>
         <w:tc>
           <w:tcPr>
-            <w:tcW w:w="1258" w:type="dxa"/>
+            <w:tcW w:w="1257" w:type="dxa"/>
             <w:tcBorders/>
             <w:vAlign w:val="bottom"/>
           </w:tcPr>
@@ -17631,7 +17540,7 @@
         </w:tc>
         <w:tc>
           <w:tcPr>
-            <w:tcW w:w="8102" w:type="dxa"/>
+            <w:tcW w:w="8103" w:type="dxa"/>
             <w:tcBorders/>
             <w:vAlign w:val="bottom"/>
           </w:tcPr>
@@ -17740,7 +17649,7 @@
         </w:tc>
         <w:tc>
           <w:tcPr>
-            <w:tcW w:w="1258" w:type="dxa"/>
+            <w:tcW w:w="1257" w:type="dxa"/>
             <w:tcBorders/>
             <w:vAlign w:val="bottom"/>
           </w:tcPr>
@@ -17759,7 +17668,7 @@
         </w:tc>
         <w:tc>
           <w:tcPr>
-            <w:tcW w:w="8102" w:type="dxa"/>
+            <w:tcW w:w="8103" w:type="dxa"/>
             <w:tcBorders/>
             <w:vAlign w:val="bottom"/>
           </w:tcPr>
@@ -17868,7 +17777,7 @@
         </w:tc>
         <w:tc>
           <w:tcPr>
-            <w:tcW w:w="1258" w:type="dxa"/>
+            <w:tcW w:w="1257" w:type="dxa"/>
             <w:tcBorders/>
             <w:vAlign w:val="bottom"/>
           </w:tcPr>
@@ -17887,7 +17796,7 @@
         </w:tc>
         <w:tc>
           <w:tcPr>
-            <w:tcW w:w="8102" w:type="dxa"/>
+            <w:tcW w:w="8103" w:type="dxa"/>
             <w:tcBorders/>
             <w:vAlign w:val="bottom"/>
           </w:tcPr>
@@ -17996,7 +17905,7 @@
         </w:tc>
         <w:tc>
           <w:tcPr>
-            <w:tcW w:w="1258" w:type="dxa"/>
+            <w:tcW w:w="1257" w:type="dxa"/>
             <w:tcBorders/>
             <w:vAlign w:val="bottom"/>
           </w:tcPr>
@@ -18015,7 +17924,7 @@
         </w:tc>
         <w:tc>
           <w:tcPr>
-            <w:tcW w:w="8102" w:type="dxa"/>
+            <w:tcW w:w="8103" w:type="dxa"/>
             <w:tcBorders/>
             <w:vAlign w:val="bottom"/>
           </w:tcPr>
@@ -18124,7 +18033,7 @@
         </w:tc>
         <w:tc>
           <w:tcPr>
-            <w:tcW w:w="1258" w:type="dxa"/>
+            <w:tcW w:w="1257" w:type="dxa"/>
             <w:tcBorders/>
             <w:vAlign w:val="bottom"/>
           </w:tcPr>
@@ -18143,7 +18052,7 @@
         </w:tc>
         <w:tc>
           <w:tcPr>
-            <w:tcW w:w="8102" w:type="dxa"/>
+            <w:tcW w:w="8103" w:type="dxa"/>
             <w:tcBorders/>
             <w:vAlign w:val="bottom"/>
           </w:tcPr>
@@ -18252,7 +18161,7 @@
         </w:tc>
         <w:tc>
           <w:tcPr>
-            <w:tcW w:w="1258" w:type="dxa"/>
+            <w:tcW w:w="1257" w:type="dxa"/>
             <w:tcBorders/>
             <w:vAlign w:val="bottom"/>
           </w:tcPr>
@@ -18271,7 +18180,7 @@
         </w:tc>
         <w:tc>
           <w:tcPr>
-            <w:tcW w:w="8102" w:type="dxa"/>
+            <w:tcW w:w="8103" w:type="dxa"/>
             <w:tcBorders/>
             <w:vAlign w:val="bottom"/>
           </w:tcPr>
@@ -18380,7 +18289,7 @@
         </w:tc>
         <w:tc>
           <w:tcPr>
-            <w:tcW w:w="1258" w:type="dxa"/>
+            <w:tcW w:w="1257" w:type="dxa"/>
             <w:tcBorders/>
             <w:vAlign w:val="bottom"/>
           </w:tcPr>
@@ -18399,7 +18308,7 @@
         </w:tc>
         <w:tc>
           <w:tcPr>
-            <w:tcW w:w="8102" w:type="dxa"/>
+            <w:tcW w:w="8103" w:type="dxa"/>
             <w:tcBorders/>
             <w:vAlign w:val="bottom"/>
           </w:tcPr>
@@ -18542,2112 +18451,11 @@
         <w:rPr>
           <w:b/>
           <w:b/>
-          <w:bCs/>
-        </w:rPr>
-      </w:pPr>
-      <w:r>
-        <w:rPr>
-          <w:b/>
-          <w:bCs/>
-        </w:rPr>
-        <w:t xml:space="preserve">Table 7 </w:t>
-      </w:r>
-      <w:r>
-        <w:rPr>
-          <w:b/>
-          <w:bCs/>
-        </w:rPr>
-        <w:t>GO Enrichment</w:t>
-      </w:r>
-    </w:p>
-    <w:p>
-      <w:pPr>
-        <w:pStyle w:val="Normal"/>
-        <w:rPr>
-          <w:b/>
-          <w:b/>
-        </w:rPr>
-      </w:pPr>
-      <w:r>
-        <w:rPr>
-          <w:b/>
-        </w:rPr>
-      </w:r>
-    </w:p>
-    <w:p>
-      <w:pPr>
-        <w:pStyle w:val="Normal"/>
-        <w:rPr>
-          <w:b/>
-          <w:b/>
-        </w:rPr>
-      </w:pPr>
-      <w:r>
-        <w:rPr>
-          <w:b/>
-        </w:rPr>
-      </w:r>
-    </w:p>
-    <w:tbl>
-      <w:tblPr>
-        <w:tblW w:w="5000" w:type="pct"/>
-        <w:jc w:val="left"/>
-        <w:tblInd w:w="29" w:type="dxa"/>
-        <w:tblLayout w:type="fixed"/>
-        <w:tblCellMar>
-          <w:top w:w="0" w:type="dxa"/>
-          <w:left w:w="29" w:type="dxa"/>
-          <w:bottom w:w="0" w:type="dxa"/>
-          <w:right w:w="29" w:type="dxa"/>
-        </w:tblCellMar>
-      </w:tblPr>
-      <w:tblGrid>
-        <w:gridCol w:w="1644"/>
-        <w:gridCol w:w="946"/>
-        <w:gridCol w:w="1204"/>
-        <w:gridCol w:w="801"/>
-        <w:gridCol w:w="955"/>
-        <w:gridCol w:w="1150"/>
-        <w:gridCol w:w="1126"/>
-        <w:gridCol w:w="534"/>
-        <w:gridCol w:w="781"/>
-        <w:gridCol w:w="936"/>
-        <w:gridCol w:w="1078"/>
-        <w:gridCol w:w="776"/>
-        <w:gridCol w:w="1029"/>
-      </w:tblGrid>
-      <w:tr>
-        <w:trPr>
-          <w:trHeight w:val="256" w:hRule="atLeast"/>
-        </w:trPr>
-        <w:tc>
-          <w:tcPr>
-            <w:tcW w:w="1644" w:type="dxa"/>
-            <w:tcBorders/>
-            <w:vAlign w:val="bottom"/>
-          </w:tcPr>
-          <w:p>
-            <w:pPr>
-              <w:pStyle w:val="Normal"/>
-              <w:tabs>
-                <w:tab w:val="clear" w:pos="720"/>
-              </w:tabs>
-              <w:jc w:val="left"/>
-              <w:rPr>
-                <w:b/>
-                <w:b/>
-                <w:bCs/>
-                <w:sz w:val="20"/>
-                <w:szCs w:val="20"/>
-              </w:rPr>
-            </w:pPr>
-            <w:r>
-              <w:rPr>
-                <w:b/>
-                <w:bCs/>
-                <w:sz w:val="20"/>
-                <w:szCs w:val="20"/>
-              </w:rPr>
-              <w:t># GREAT version 4.0.4</w:t>
-            </w:r>
-          </w:p>
-        </w:tc>
-        <w:tc>
-          <w:tcPr>
-            <w:tcW w:w="946" w:type="dxa"/>
-            <w:tcBorders/>
-            <w:vAlign w:val="bottom"/>
-          </w:tcPr>
-          <w:p>
-            <w:pPr>
-              <w:pStyle w:val="Normal"/>
-              <w:tabs>
-                <w:tab w:val="clear" w:pos="720"/>
-              </w:tabs>
-              <w:jc w:val="left"/>
-              <w:rPr>
-                <w:b/>
-                <w:b/>
-                <w:bCs/>
-                <w:sz w:val="20"/>
-                <w:szCs w:val="20"/>
-              </w:rPr>
-            </w:pPr>
-            <w:r>
-              <w:rPr>
-                <w:b/>
-                <w:bCs/>
-                <w:sz w:val="20"/>
-                <w:szCs w:val="20"/>
-              </w:rPr>
-              <w:t>Species assembly: hg19</w:t>
-            </w:r>
-          </w:p>
-        </w:tc>
-        <w:tc>
-          <w:tcPr>
-            <w:tcW w:w="1204" w:type="dxa"/>
-            <w:tcBorders/>
-            <w:vAlign w:val="bottom"/>
-          </w:tcPr>
-          <w:p>
-            <w:pPr>
-              <w:pStyle w:val="Normal"/>
-              <w:tabs>
-                <w:tab w:val="clear" w:pos="720"/>
-              </w:tabs>
-              <w:jc w:val="left"/>
-              <w:rPr>
-                <w:b/>
-                <w:b/>
-                <w:bCs/>
-                <w:sz w:val="20"/>
-                <w:szCs w:val="20"/>
-              </w:rPr>
-            </w:pPr>
-            <w:r>
-              <w:rPr>
-                <w:b/>
-                <w:bCs/>
-                <w:sz w:val="20"/>
-                <w:szCs w:val="20"/>
-              </w:rPr>
-              <w:t>Association rule: Basal+extension: 5000 bp upstream, 1000 bp downstream, 1000000 bp max extension, curated regulatory domains included</w:t>
-            </w:r>
-          </w:p>
-        </w:tc>
-        <w:tc>
-          <w:tcPr>
-            <w:tcW w:w="801" w:type="dxa"/>
-            <w:tcBorders/>
-            <w:vAlign w:val="bottom"/>
-          </w:tcPr>
-          <w:p>
-            <w:pPr>
-              <w:pStyle w:val="Normal"/>
-              <w:tabs>
-                <w:tab w:val="clear" w:pos="720"/>
-              </w:tabs>
-              <w:jc w:val="left"/>
-              <w:rPr>
-                <w:b/>
-                <w:b/>
-                <w:bCs/>
-                <w:sz w:val="20"/>
-                <w:szCs w:val="20"/>
-              </w:rPr>
-            </w:pPr>
-            <w:r>
-              <w:rPr>
-                <w:b/>
-                <w:bCs/>
-                <w:sz w:val="20"/>
-                <w:szCs w:val="20"/>
-              </w:rPr>
-            </w:r>
-          </w:p>
-        </w:tc>
-        <w:tc>
-          <w:tcPr>
-            <w:tcW w:w="955" w:type="dxa"/>
-            <w:tcBorders/>
-            <w:vAlign w:val="bottom"/>
-          </w:tcPr>
-          <w:p>
-            <w:pPr>
-              <w:pStyle w:val="Normal"/>
-              <w:tabs>
-                <w:tab w:val="clear" w:pos="720"/>
-              </w:tabs>
-              <w:jc w:val="left"/>
-              <w:rPr>
-                <w:b/>
-                <w:b/>
-                <w:bCs/>
-                <w:sz w:val="20"/>
-                <w:szCs w:val="20"/>
-              </w:rPr>
-            </w:pPr>
-            <w:r>
-              <w:rPr>
-                <w:b/>
-                <w:bCs/>
-                <w:sz w:val="20"/>
-                <w:szCs w:val="20"/>
-              </w:rPr>
-            </w:r>
-          </w:p>
-        </w:tc>
-        <w:tc>
-          <w:tcPr>
-            <w:tcW w:w="1150" w:type="dxa"/>
-            <w:tcBorders/>
-            <w:vAlign w:val="bottom"/>
-          </w:tcPr>
-          <w:p>
-            <w:pPr>
-              <w:pStyle w:val="Normal"/>
-              <w:tabs>
-                <w:tab w:val="clear" w:pos="720"/>
-              </w:tabs>
-              <w:jc w:val="left"/>
-              <w:rPr>
-                <w:b/>
-                <w:b/>
-                <w:bCs/>
-                <w:sz w:val="20"/>
-                <w:szCs w:val="20"/>
-              </w:rPr>
-            </w:pPr>
-            <w:r>
-              <w:rPr>
-                <w:b/>
-                <w:bCs/>
-                <w:sz w:val="20"/>
-                <w:szCs w:val="20"/>
-              </w:rPr>
-            </w:r>
-          </w:p>
-        </w:tc>
-        <w:tc>
-          <w:tcPr>
-            <w:tcW w:w="1126" w:type="dxa"/>
-            <w:tcBorders/>
-            <w:vAlign w:val="bottom"/>
-          </w:tcPr>
-          <w:p>
-            <w:pPr>
-              <w:pStyle w:val="Normal"/>
-              <w:tabs>
-                <w:tab w:val="clear" w:pos="720"/>
-              </w:tabs>
-              <w:jc w:val="left"/>
-              <w:rPr>
-                <w:b/>
-                <w:b/>
-                <w:bCs/>
-                <w:sz w:val="20"/>
-                <w:szCs w:val="20"/>
-              </w:rPr>
-            </w:pPr>
-            <w:r>
-              <w:rPr>
-                <w:b/>
-                <w:bCs/>
-                <w:sz w:val="20"/>
-                <w:szCs w:val="20"/>
-              </w:rPr>
-            </w:r>
-          </w:p>
-        </w:tc>
-        <w:tc>
-          <w:tcPr>
-            <w:tcW w:w="534" w:type="dxa"/>
-            <w:tcBorders/>
-            <w:vAlign w:val="bottom"/>
-          </w:tcPr>
-          <w:p>
-            <w:pPr>
-              <w:pStyle w:val="Normal"/>
-              <w:tabs>
-                <w:tab w:val="clear" w:pos="720"/>
-              </w:tabs>
-              <w:jc w:val="left"/>
-              <w:rPr>
-                <w:b/>
-                <w:b/>
-                <w:bCs/>
-                <w:sz w:val="20"/>
-                <w:szCs w:val="20"/>
-              </w:rPr>
-            </w:pPr>
-            <w:r>
-              <w:rPr>
-                <w:b/>
-                <w:bCs/>
-                <w:sz w:val="20"/>
-                <w:szCs w:val="20"/>
-              </w:rPr>
-            </w:r>
-          </w:p>
-        </w:tc>
-        <w:tc>
-          <w:tcPr>
-            <w:tcW w:w="781" w:type="dxa"/>
-            <w:tcBorders/>
-            <w:vAlign w:val="bottom"/>
-          </w:tcPr>
-          <w:p>
-            <w:pPr>
-              <w:pStyle w:val="Normal"/>
-              <w:tabs>
-                <w:tab w:val="clear" w:pos="720"/>
-              </w:tabs>
-              <w:jc w:val="left"/>
-              <w:rPr>
-                <w:b/>
-                <w:b/>
-                <w:bCs/>
-                <w:sz w:val="20"/>
-                <w:szCs w:val="20"/>
-              </w:rPr>
-            </w:pPr>
-            <w:r>
-              <w:rPr>
-                <w:b/>
-                <w:bCs/>
-                <w:sz w:val="20"/>
-                <w:szCs w:val="20"/>
-              </w:rPr>
-            </w:r>
-          </w:p>
-        </w:tc>
-        <w:tc>
-          <w:tcPr>
-            <w:tcW w:w="936" w:type="dxa"/>
-            <w:tcBorders/>
-            <w:vAlign w:val="bottom"/>
-          </w:tcPr>
-          <w:p>
-            <w:pPr>
-              <w:pStyle w:val="Normal"/>
-              <w:tabs>
-                <w:tab w:val="clear" w:pos="720"/>
-              </w:tabs>
-              <w:jc w:val="left"/>
-              <w:rPr>
-                <w:b/>
-                <w:b/>
-                <w:bCs/>
-                <w:sz w:val="20"/>
-                <w:szCs w:val="20"/>
-              </w:rPr>
-            </w:pPr>
-            <w:r>
-              <w:rPr>
-                <w:b/>
-                <w:bCs/>
-                <w:sz w:val="20"/>
-                <w:szCs w:val="20"/>
-              </w:rPr>
-            </w:r>
-          </w:p>
-        </w:tc>
-        <w:tc>
-          <w:tcPr>
-            <w:tcW w:w="1078" w:type="dxa"/>
-            <w:tcBorders/>
-            <w:vAlign w:val="bottom"/>
-          </w:tcPr>
-          <w:p>
-            <w:pPr>
-              <w:pStyle w:val="Normal"/>
-              <w:tabs>
-                <w:tab w:val="clear" w:pos="720"/>
-              </w:tabs>
-              <w:jc w:val="left"/>
-              <w:rPr>
-                <w:b/>
-                <w:b/>
-                <w:bCs/>
-                <w:sz w:val="20"/>
-                <w:szCs w:val="20"/>
-              </w:rPr>
-            </w:pPr>
-            <w:r>
-              <w:rPr>
-                <w:b/>
-                <w:bCs/>
-                <w:sz w:val="20"/>
-                <w:szCs w:val="20"/>
-              </w:rPr>
-            </w:r>
-          </w:p>
-        </w:tc>
-        <w:tc>
-          <w:tcPr>
-            <w:tcW w:w="776" w:type="dxa"/>
-            <w:tcBorders/>
-            <w:vAlign w:val="bottom"/>
-          </w:tcPr>
-          <w:p>
-            <w:pPr>
-              <w:pStyle w:val="Normal"/>
-              <w:tabs>
-                <w:tab w:val="clear" w:pos="720"/>
-              </w:tabs>
-              <w:jc w:val="left"/>
-              <w:rPr>
-                <w:b/>
-                <w:b/>
-                <w:bCs/>
-                <w:sz w:val="20"/>
-                <w:szCs w:val="20"/>
-              </w:rPr>
-            </w:pPr>
-            <w:r>
-              <w:rPr>
-                <w:b/>
-                <w:bCs/>
-                <w:sz w:val="20"/>
-                <w:szCs w:val="20"/>
-              </w:rPr>
-            </w:r>
-          </w:p>
-        </w:tc>
-        <w:tc>
-          <w:tcPr>
-            <w:tcW w:w="1029" w:type="dxa"/>
-            <w:tcBorders/>
-            <w:vAlign w:val="bottom"/>
-          </w:tcPr>
-          <w:p>
-            <w:pPr>
-              <w:pStyle w:val="Normal"/>
-              <w:tabs>
-                <w:tab w:val="clear" w:pos="720"/>
-              </w:tabs>
-              <w:jc w:val="left"/>
-              <w:rPr>
-                <w:b/>
-                <w:b/>
-                <w:bCs/>
-                <w:sz w:val="20"/>
-                <w:szCs w:val="20"/>
-              </w:rPr>
-            </w:pPr>
-            <w:r>
-              <w:rPr>
-                <w:b/>
-                <w:bCs/>
-                <w:sz w:val="20"/>
-                <w:szCs w:val="20"/>
-              </w:rPr>
-            </w:r>
-          </w:p>
-        </w:tc>
-      </w:tr>
-      <w:tr>
-        <w:trPr>
-          <w:trHeight w:val="256" w:hRule="atLeast"/>
-        </w:trPr>
-        <w:tc>
-          <w:tcPr>
-            <w:tcW w:w="1644" w:type="dxa"/>
-            <w:tcBorders/>
-            <w:vAlign w:val="bottom"/>
-          </w:tcPr>
-          <w:p>
-            <w:pPr>
-              <w:pStyle w:val="Normal"/>
-              <w:tabs>
-                <w:tab w:val="clear" w:pos="720"/>
-              </w:tabs>
-              <w:jc w:val="left"/>
-              <w:rPr>
-                <w:b/>
-                <w:b/>
-                <w:bCs/>
-                <w:sz w:val="20"/>
-                <w:szCs w:val="20"/>
-              </w:rPr>
-            </w:pPr>
-            <w:r>
-              <w:rPr>
-                <w:b/>
-                <w:bCs/>
-                <w:sz w:val="20"/>
-                <w:szCs w:val="20"/>
-              </w:rPr>
-              <w:t xml:space="preserve"># Term Name </w:t>
-            </w:r>
-          </w:p>
-        </w:tc>
-        <w:tc>
-          <w:tcPr>
-            <w:tcW w:w="946" w:type="dxa"/>
-            <w:tcBorders/>
-            <w:vAlign w:val="bottom"/>
-          </w:tcPr>
-          <w:p>
-            <w:pPr>
-              <w:pStyle w:val="Normal"/>
-              <w:tabs>
-                <w:tab w:val="clear" w:pos="720"/>
-              </w:tabs>
-              <w:jc w:val="left"/>
-              <w:rPr>
-                <w:b/>
-                <w:b/>
-                <w:bCs/>
-                <w:sz w:val="20"/>
-                <w:szCs w:val="20"/>
-              </w:rPr>
-            </w:pPr>
-            <w:r>
-              <w:rPr>
-                <w:b/>
-                <w:bCs/>
-                <w:sz w:val="20"/>
-                <w:szCs w:val="20"/>
-              </w:rPr>
-              <w:t xml:space="preserve"> </w:t>
-            </w:r>
-            <w:r>
-              <w:rPr>
-                <w:b/>
-                <w:bCs/>
-                <w:sz w:val="20"/>
-                <w:szCs w:val="20"/>
-              </w:rPr>
-              <w:t xml:space="preserve">Binom Rank </w:t>
-            </w:r>
-          </w:p>
-        </w:tc>
-        <w:tc>
-          <w:tcPr>
-            <w:tcW w:w="1204" w:type="dxa"/>
-            <w:tcBorders/>
-            <w:vAlign w:val="bottom"/>
-          </w:tcPr>
-          <w:p>
-            <w:pPr>
-              <w:pStyle w:val="Normal"/>
-              <w:tabs>
-                <w:tab w:val="clear" w:pos="720"/>
-              </w:tabs>
-              <w:jc w:val="left"/>
-              <w:rPr>
-                <w:b/>
-                <w:b/>
-                <w:bCs/>
-                <w:sz w:val="20"/>
-                <w:szCs w:val="20"/>
-              </w:rPr>
-            </w:pPr>
-            <w:r>
-              <w:rPr>
-                <w:b/>
-                <w:bCs/>
-                <w:sz w:val="20"/>
-                <w:szCs w:val="20"/>
-              </w:rPr>
-              <w:t xml:space="preserve"> </w:t>
-            </w:r>
-            <w:r>
-              <w:rPr>
-                <w:b/>
-                <w:bCs/>
-                <w:sz w:val="20"/>
-                <w:szCs w:val="20"/>
-              </w:rPr>
-              <w:t xml:space="preserve">Binom Raw P-Value </w:t>
-            </w:r>
-          </w:p>
-        </w:tc>
-        <w:tc>
-          <w:tcPr>
-            <w:tcW w:w="801" w:type="dxa"/>
-            <w:tcBorders/>
-            <w:vAlign w:val="bottom"/>
-          </w:tcPr>
-          <w:p>
-            <w:pPr>
-              <w:pStyle w:val="Normal"/>
-              <w:tabs>
-                <w:tab w:val="clear" w:pos="720"/>
-              </w:tabs>
-              <w:jc w:val="left"/>
-              <w:rPr>
-                <w:b/>
-                <w:b/>
-                <w:bCs/>
-                <w:sz w:val="20"/>
-                <w:szCs w:val="20"/>
-              </w:rPr>
-            </w:pPr>
-            <w:r>
-              <w:rPr>
-                <w:b/>
-                <w:bCs/>
-                <w:sz w:val="20"/>
-                <w:szCs w:val="20"/>
-              </w:rPr>
-              <w:t xml:space="preserve">  </w:t>
-            </w:r>
-            <w:r>
-              <w:rPr>
-                <w:b/>
-                <w:bCs/>
-                <w:sz w:val="20"/>
-                <w:szCs w:val="20"/>
-              </w:rPr>
-              <w:t xml:space="preserve">Binom FDR Q-Val  </w:t>
-            </w:r>
-          </w:p>
-        </w:tc>
-        <w:tc>
-          <w:tcPr>
-            <w:tcW w:w="955" w:type="dxa"/>
-            <w:tcBorders/>
-            <w:vAlign w:val="bottom"/>
-          </w:tcPr>
-          <w:p>
-            <w:pPr>
-              <w:pStyle w:val="Normal"/>
-              <w:tabs>
-                <w:tab w:val="clear" w:pos="720"/>
-              </w:tabs>
-              <w:jc w:val="left"/>
-              <w:rPr>
-                <w:b/>
-                <w:b/>
-                <w:bCs/>
-                <w:sz w:val="20"/>
-                <w:szCs w:val="20"/>
-              </w:rPr>
-            </w:pPr>
-            <w:r>
-              <w:rPr>
-                <w:b/>
-                <w:bCs/>
-                <w:sz w:val="20"/>
-                <w:szCs w:val="20"/>
-              </w:rPr>
-              <w:t xml:space="preserve"> </w:t>
-            </w:r>
-            <w:r>
-              <w:rPr>
-                <w:b/>
-                <w:bCs/>
-                <w:sz w:val="20"/>
-                <w:szCs w:val="20"/>
-              </w:rPr>
-              <w:t xml:space="preserve">Binom Fold Enrichment </w:t>
-            </w:r>
-          </w:p>
-        </w:tc>
-        <w:tc>
-          <w:tcPr>
-            <w:tcW w:w="1150" w:type="dxa"/>
-            <w:tcBorders/>
-            <w:vAlign w:val="bottom"/>
-          </w:tcPr>
-          <w:p>
-            <w:pPr>
-              <w:pStyle w:val="Normal"/>
-              <w:tabs>
-                <w:tab w:val="clear" w:pos="720"/>
-              </w:tabs>
-              <w:jc w:val="left"/>
-              <w:rPr>
-                <w:b/>
-                <w:b/>
-                <w:bCs/>
-                <w:sz w:val="20"/>
-                <w:szCs w:val="20"/>
-              </w:rPr>
-            </w:pPr>
-            <w:r>
-              <w:rPr>
-                <w:b/>
-                <w:bCs/>
-                <w:sz w:val="20"/>
-                <w:szCs w:val="20"/>
-              </w:rPr>
-              <w:t xml:space="preserve"> </w:t>
-            </w:r>
-            <w:r>
-              <w:rPr>
-                <w:b/>
-                <w:bCs/>
-                <w:sz w:val="20"/>
-                <w:szCs w:val="20"/>
-              </w:rPr>
-              <w:t xml:space="preserve">Binom Observed Region Hits </w:t>
-            </w:r>
-          </w:p>
-        </w:tc>
-        <w:tc>
-          <w:tcPr>
-            <w:tcW w:w="1126" w:type="dxa"/>
-            <w:tcBorders/>
-            <w:vAlign w:val="bottom"/>
-          </w:tcPr>
-          <w:p>
-            <w:pPr>
-              <w:pStyle w:val="Normal"/>
-              <w:tabs>
-                <w:tab w:val="clear" w:pos="720"/>
-              </w:tabs>
-              <w:jc w:val="left"/>
-              <w:rPr>
-                <w:b/>
-                <w:b/>
-                <w:bCs/>
-                <w:sz w:val="20"/>
-                <w:szCs w:val="20"/>
-              </w:rPr>
-            </w:pPr>
-            <w:r>
-              <w:rPr>
-                <w:b/>
-                <w:bCs/>
-                <w:sz w:val="20"/>
-                <w:szCs w:val="20"/>
-              </w:rPr>
-              <w:t xml:space="preserve"> </w:t>
-            </w:r>
-            <w:r>
-              <w:rPr>
-                <w:b/>
-                <w:bCs/>
-                <w:sz w:val="20"/>
-                <w:szCs w:val="20"/>
-              </w:rPr>
-              <w:t xml:space="preserve">Binom Region Set Coverage </w:t>
-            </w:r>
-          </w:p>
-        </w:tc>
-        <w:tc>
-          <w:tcPr>
-            <w:tcW w:w="534" w:type="dxa"/>
-            <w:tcBorders/>
-            <w:vAlign w:val="bottom"/>
-          </w:tcPr>
-          <w:p>
-            <w:pPr>
-              <w:pStyle w:val="Normal"/>
-              <w:tabs>
-                <w:tab w:val="clear" w:pos="720"/>
-              </w:tabs>
-              <w:jc w:val="left"/>
-              <w:rPr>
-                <w:b/>
-                <w:b/>
-                <w:bCs/>
-                <w:sz w:val="20"/>
-                <w:szCs w:val="20"/>
-              </w:rPr>
-            </w:pPr>
-            <w:r>
-              <w:rPr>
-                <w:b/>
-                <w:bCs/>
-                <w:sz w:val="20"/>
-                <w:szCs w:val="20"/>
-              </w:rPr>
-              <w:t xml:space="preserve"> </w:t>
-            </w:r>
-            <w:r>
-              <w:rPr>
-                <w:b/>
-                <w:bCs/>
-                <w:sz w:val="20"/>
-                <w:szCs w:val="20"/>
-              </w:rPr>
-              <w:t xml:space="preserve">Hyper Rank </w:t>
-            </w:r>
-          </w:p>
-        </w:tc>
-        <w:tc>
-          <w:tcPr>
-            <w:tcW w:w="781" w:type="dxa"/>
-            <w:tcBorders/>
-            <w:vAlign w:val="bottom"/>
-          </w:tcPr>
-          <w:p>
-            <w:pPr>
-              <w:pStyle w:val="Normal"/>
-              <w:tabs>
-                <w:tab w:val="clear" w:pos="720"/>
-              </w:tabs>
-              <w:jc w:val="left"/>
-              <w:rPr>
-                <w:b/>
-                <w:b/>
-                <w:bCs/>
-                <w:sz w:val="20"/>
-                <w:szCs w:val="20"/>
-              </w:rPr>
-            </w:pPr>
-            <w:r>
-              <w:rPr>
-                <w:b/>
-                <w:bCs/>
-                <w:sz w:val="20"/>
-                <w:szCs w:val="20"/>
-              </w:rPr>
-              <w:t xml:space="preserve">  </w:t>
-            </w:r>
-            <w:r>
-              <w:rPr>
-                <w:b/>
-                <w:bCs/>
-                <w:sz w:val="20"/>
-                <w:szCs w:val="20"/>
-              </w:rPr>
-              <w:t xml:space="preserve">Hyper FDR Q-Val  </w:t>
-            </w:r>
-          </w:p>
-        </w:tc>
-        <w:tc>
-          <w:tcPr>
-            <w:tcW w:w="936" w:type="dxa"/>
-            <w:tcBorders/>
-            <w:vAlign w:val="bottom"/>
-          </w:tcPr>
-          <w:p>
-            <w:pPr>
-              <w:pStyle w:val="Normal"/>
-              <w:tabs>
-                <w:tab w:val="clear" w:pos="720"/>
-              </w:tabs>
-              <w:jc w:val="left"/>
-              <w:rPr>
-                <w:b/>
-                <w:b/>
-                <w:bCs/>
-                <w:sz w:val="20"/>
-                <w:szCs w:val="20"/>
-              </w:rPr>
-            </w:pPr>
-            <w:r>
-              <w:rPr>
-                <w:b/>
-                <w:bCs/>
-                <w:sz w:val="20"/>
-                <w:szCs w:val="20"/>
-              </w:rPr>
-              <w:t xml:space="preserve"> </w:t>
-            </w:r>
-            <w:r>
-              <w:rPr>
-                <w:b/>
-                <w:bCs/>
-                <w:sz w:val="20"/>
-                <w:szCs w:val="20"/>
-              </w:rPr>
-              <w:t xml:space="preserve">Hyper Fold Enrichment </w:t>
-            </w:r>
-          </w:p>
-        </w:tc>
-        <w:tc>
-          <w:tcPr>
-            <w:tcW w:w="1078" w:type="dxa"/>
-            <w:tcBorders/>
-            <w:vAlign w:val="bottom"/>
-          </w:tcPr>
-          <w:p>
-            <w:pPr>
-              <w:pStyle w:val="Normal"/>
-              <w:tabs>
-                <w:tab w:val="clear" w:pos="720"/>
-              </w:tabs>
-              <w:jc w:val="left"/>
-              <w:rPr>
-                <w:b/>
-                <w:b/>
-                <w:bCs/>
-                <w:sz w:val="20"/>
-                <w:szCs w:val="20"/>
-              </w:rPr>
-            </w:pPr>
-            <w:r>
-              <w:rPr>
-                <w:b/>
-                <w:bCs/>
-                <w:sz w:val="20"/>
-                <w:szCs w:val="20"/>
-              </w:rPr>
-              <w:t xml:space="preserve"> </w:t>
-            </w:r>
-            <w:r>
-              <w:rPr>
-                <w:b/>
-                <w:bCs/>
-                <w:sz w:val="20"/>
-                <w:szCs w:val="20"/>
-              </w:rPr>
-              <w:t xml:space="preserve">Hyper Observed Gene Hits </w:t>
-            </w:r>
-          </w:p>
-        </w:tc>
-        <w:tc>
-          <w:tcPr>
-            <w:tcW w:w="776" w:type="dxa"/>
-            <w:tcBorders/>
-            <w:vAlign w:val="bottom"/>
-          </w:tcPr>
-          <w:p>
-            <w:pPr>
-              <w:pStyle w:val="Normal"/>
-              <w:tabs>
-                <w:tab w:val="clear" w:pos="720"/>
-              </w:tabs>
-              <w:jc w:val="left"/>
-              <w:rPr>
-                <w:b/>
-                <w:b/>
-                <w:bCs/>
-                <w:sz w:val="20"/>
-                <w:szCs w:val="20"/>
-              </w:rPr>
-            </w:pPr>
-            <w:r>
-              <w:rPr>
-                <w:b/>
-                <w:bCs/>
-                <w:sz w:val="20"/>
-                <w:szCs w:val="20"/>
-              </w:rPr>
-              <w:t xml:space="preserve"> </w:t>
-            </w:r>
-            <w:r>
-              <w:rPr>
-                <w:b/>
-                <w:bCs/>
-                <w:sz w:val="20"/>
-                <w:szCs w:val="20"/>
-              </w:rPr>
-              <w:t xml:space="preserve">Hyper Total Genes </w:t>
-            </w:r>
-          </w:p>
-        </w:tc>
-        <w:tc>
-          <w:tcPr>
-            <w:tcW w:w="1029" w:type="dxa"/>
-            <w:tcBorders/>
-            <w:vAlign w:val="bottom"/>
-          </w:tcPr>
-          <w:p>
-            <w:pPr>
-              <w:pStyle w:val="Normal"/>
-              <w:tabs>
-                <w:tab w:val="clear" w:pos="720"/>
-              </w:tabs>
-              <w:jc w:val="left"/>
-              <w:rPr>
-                <w:b/>
-                <w:b/>
-                <w:bCs/>
-                <w:sz w:val="20"/>
-                <w:szCs w:val="20"/>
-              </w:rPr>
-            </w:pPr>
-            <w:r>
-              <w:rPr>
-                <w:b/>
-                <w:bCs/>
-                <w:sz w:val="20"/>
-                <w:szCs w:val="20"/>
-              </w:rPr>
-              <w:t xml:space="preserve"> </w:t>
-            </w:r>
-            <w:r>
-              <w:rPr>
-                <w:b/>
-                <w:bCs/>
-                <w:sz w:val="20"/>
-                <w:szCs w:val="20"/>
-              </w:rPr>
-              <w:t>Hyper Gene Set Coverage</w:t>
-            </w:r>
-          </w:p>
-        </w:tc>
-      </w:tr>
-      <w:tr>
-        <w:trPr>
-          <w:trHeight w:val="256" w:hRule="atLeast"/>
-        </w:trPr>
-        <w:tc>
-          <w:tcPr>
-            <w:tcW w:w="1644" w:type="dxa"/>
-            <w:tcBorders/>
-            <w:vAlign w:val="bottom"/>
-          </w:tcPr>
-          <w:p>
-            <w:pPr>
-              <w:pStyle w:val="Normal"/>
-              <w:tabs>
-                <w:tab w:val="clear" w:pos="720"/>
-              </w:tabs>
-              <w:jc w:val="left"/>
-              <w:rPr>
-                <w:sz w:val="20"/>
-                <w:szCs w:val="20"/>
-              </w:rPr>
-            </w:pPr>
-            <w:r>
-              <w:rPr>
-                <w:sz w:val="20"/>
-                <w:szCs w:val="20"/>
-              </w:rPr>
-              <w:t>MHC class II protein complex</w:t>
-            </w:r>
-          </w:p>
-        </w:tc>
-        <w:tc>
-          <w:tcPr>
-            <w:tcW w:w="946" w:type="dxa"/>
-            <w:tcBorders/>
-            <w:vAlign w:val="bottom"/>
-          </w:tcPr>
-          <w:p>
-            <w:pPr>
-              <w:pStyle w:val="Normal"/>
-              <w:tabs>
-                <w:tab w:val="clear" w:pos="720"/>
-              </w:tabs>
-              <w:jc w:val="right"/>
-              <w:rPr>
-                <w:sz w:val="20"/>
-                <w:szCs w:val="20"/>
-              </w:rPr>
-            </w:pPr>
-            <w:r>
-              <w:rPr>
-                <w:sz w:val="20"/>
-                <w:szCs w:val="20"/>
-              </w:rPr>
-              <w:t>1</w:t>
-            </w:r>
-          </w:p>
-        </w:tc>
-        <w:tc>
-          <w:tcPr>
-            <w:tcW w:w="1204" w:type="dxa"/>
-            <w:tcBorders/>
-            <w:vAlign w:val="bottom"/>
-          </w:tcPr>
-          <w:p>
-            <w:pPr>
-              <w:pStyle w:val="Normal"/>
-              <w:tabs>
-                <w:tab w:val="clear" w:pos="720"/>
-              </w:tabs>
-              <w:jc w:val="right"/>
-              <w:rPr>
-                <w:sz w:val="20"/>
-                <w:szCs w:val="20"/>
-              </w:rPr>
-            </w:pPr>
-            <w:r>
-              <w:rPr>
-                <w:sz w:val="20"/>
-                <w:szCs w:val="20"/>
-              </w:rPr>
-              <w:t>0</w:t>
-            </w:r>
-          </w:p>
-        </w:tc>
-        <w:tc>
-          <w:tcPr>
-            <w:tcW w:w="801" w:type="dxa"/>
-            <w:tcBorders/>
-            <w:vAlign w:val="bottom"/>
-          </w:tcPr>
-          <w:p>
-            <w:pPr>
-              <w:pStyle w:val="Normal"/>
-              <w:tabs>
-                <w:tab w:val="clear" w:pos="720"/>
-              </w:tabs>
-              <w:jc w:val="right"/>
-              <w:rPr>
-                <w:sz w:val="20"/>
-                <w:szCs w:val="20"/>
-              </w:rPr>
-            </w:pPr>
-            <w:r>
-              <w:rPr>
-                <w:sz w:val="20"/>
-                <w:szCs w:val="20"/>
-              </w:rPr>
-              <w:t>0</w:t>
-            </w:r>
-          </w:p>
-        </w:tc>
-        <w:tc>
-          <w:tcPr>
-            <w:tcW w:w="955" w:type="dxa"/>
-            <w:tcBorders/>
-            <w:vAlign w:val="bottom"/>
-          </w:tcPr>
-          <w:p>
-            <w:pPr>
-              <w:pStyle w:val="Normal"/>
-              <w:tabs>
-                <w:tab w:val="clear" w:pos="720"/>
-              </w:tabs>
-              <w:jc w:val="right"/>
-              <w:rPr>
-                <w:sz w:val="20"/>
-                <w:szCs w:val="20"/>
-              </w:rPr>
-            </w:pPr>
-            <w:r>
-              <w:rPr>
-                <w:sz w:val="20"/>
-                <w:szCs w:val="20"/>
-              </w:rPr>
-              <w:t>141.1948</w:t>
-            </w:r>
-          </w:p>
-        </w:tc>
-        <w:tc>
-          <w:tcPr>
-            <w:tcW w:w="1150" w:type="dxa"/>
-            <w:tcBorders/>
-            <w:vAlign w:val="bottom"/>
-          </w:tcPr>
-          <w:p>
-            <w:pPr>
-              <w:pStyle w:val="Normal"/>
-              <w:tabs>
-                <w:tab w:val="clear" w:pos="720"/>
-              </w:tabs>
-              <w:jc w:val="right"/>
-              <w:rPr>
-                <w:sz w:val="20"/>
-                <w:szCs w:val="20"/>
-              </w:rPr>
-            </w:pPr>
-            <w:r>
-              <w:rPr>
-                <w:sz w:val="20"/>
-                <w:szCs w:val="20"/>
-              </w:rPr>
-              <w:t>719</w:t>
-            </w:r>
-          </w:p>
-        </w:tc>
-        <w:tc>
-          <w:tcPr>
-            <w:tcW w:w="1126" w:type="dxa"/>
-            <w:tcBorders/>
-            <w:vAlign w:val="bottom"/>
-          </w:tcPr>
-          <w:p>
-            <w:pPr>
-              <w:pStyle w:val="Normal"/>
-              <w:tabs>
-                <w:tab w:val="clear" w:pos="720"/>
-              </w:tabs>
-              <w:jc w:val="right"/>
-              <w:rPr>
-                <w:sz w:val="20"/>
-                <w:szCs w:val="20"/>
-              </w:rPr>
-            </w:pPr>
-            <w:r>
-              <w:rPr>
-                <w:sz w:val="20"/>
-                <w:szCs w:val="20"/>
-              </w:rPr>
-              <w:t>0.04185099</w:t>
-            </w:r>
-          </w:p>
-        </w:tc>
-        <w:tc>
-          <w:tcPr>
-            <w:tcW w:w="534" w:type="dxa"/>
-            <w:tcBorders/>
-            <w:vAlign w:val="bottom"/>
-          </w:tcPr>
-          <w:p>
-            <w:pPr>
-              <w:pStyle w:val="Normal"/>
-              <w:tabs>
-                <w:tab w:val="clear" w:pos="720"/>
-              </w:tabs>
-              <w:jc w:val="right"/>
-              <w:rPr>
-                <w:sz w:val="20"/>
-                <w:szCs w:val="20"/>
-              </w:rPr>
-            </w:pPr>
-            <w:r>
-              <w:rPr>
-                <w:sz w:val="20"/>
-                <w:szCs w:val="20"/>
-              </w:rPr>
-              <w:t>2</w:t>
-            </w:r>
-          </w:p>
-        </w:tc>
-        <w:tc>
-          <w:tcPr>
-            <w:tcW w:w="781" w:type="dxa"/>
-            <w:tcBorders/>
-            <w:vAlign w:val="bottom"/>
-          </w:tcPr>
-          <w:p>
-            <w:pPr>
-              <w:pStyle w:val="Normal"/>
-              <w:tabs>
-                <w:tab w:val="clear" w:pos="720"/>
-              </w:tabs>
-              <w:jc w:val="right"/>
-              <w:rPr>
-                <w:sz w:val="20"/>
-                <w:szCs w:val="20"/>
-              </w:rPr>
-            </w:pPr>
-            <w:r>
-              <w:rPr>
-                <w:sz w:val="20"/>
-                <w:szCs w:val="20"/>
-              </w:rPr>
-              <w:t>0.01530776455</w:t>
-            </w:r>
-          </w:p>
-        </w:tc>
-        <w:tc>
-          <w:tcPr>
-            <w:tcW w:w="936" w:type="dxa"/>
-            <w:tcBorders/>
-            <w:vAlign w:val="bottom"/>
-          </w:tcPr>
-          <w:p>
-            <w:pPr>
-              <w:pStyle w:val="Normal"/>
-              <w:tabs>
-                <w:tab w:val="clear" w:pos="720"/>
-              </w:tabs>
-              <w:jc w:val="right"/>
-              <w:rPr>
-                <w:sz w:val="20"/>
-                <w:szCs w:val="20"/>
-              </w:rPr>
-            </w:pPr>
-            <w:r>
-              <w:rPr>
-                <w:sz w:val="20"/>
-                <w:szCs w:val="20"/>
-              </w:rPr>
-              <w:t>2.394192</w:t>
-            </w:r>
-          </w:p>
-        </w:tc>
-        <w:tc>
-          <w:tcPr>
-            <w:tcW w:w="1078" w:type="dxa"/>
-            <w:tcBorders/>
-            <w:vAlign w:val="bottom"/>
-          </w:tcPr>
-          <w:p>
-            <w:pPr>
-              <w:pStyle w:val="Normal"/>
-              <w:tabs>
-                <w:tab w:val="clear" w:pos="720"/>
-              </w:tabs>
-              <w:jc w:val="right"/>
-              <w:rPr>
-                <w:sz w:val="20"/>
-                <w:szCs w:val="20"/>
-              </w:rPr>
-            </w:pPr>
-            <w:r>
-              <w:rPr>
-                <w:sz w:val="20"/>
-                <w:szCs w:val="20"/>
-              </w:rPr>
-              <w:t>14</w:t>
-            </w:r>
-          </w:p>
-        </w:tc>
-        <w:tc>
-          <w:tcPr>
-            <w:tcW w:w="776" w:type="dxa"/>
-            <w:tcBorders/>
-            <w:vAlign w:val="bottom"/>
-          </w:tcPr>
-          <w:p>
-            <w:pPr>
-              <w:pStyle w:val="Normal"/>
-              <w:tabs>
-                <w:tab w:val="clear" w:pos="720"/>
-              </w:tabs>
-              <w:jc w:val="right"/>
-              <w:rPr>
-                <w:sz w:val="20"/>
-                <w:szCs w:val="20"/>
-              </w:rPr>
-            </w:pPr>
-            <w:r>
-              <w:rPr>
-                <w:sz w:val="20"/>
-                <w:szCs w:val="20"/>
-              </w:rPr>
-              <w:t>15</w:t>
-            </w:r>
-          </w:p>
-        </w:tc>
-        <w:tc>
-          <w:tcPr>
-            <w:tcW w:w="1029" w:type="dxa"/>
-            <w:tcBorders/>
-            <w:vAlign w:val="bottom"/>
-          </w:tcPr>
-          <w:p>
-            <w:pPr>
-              <w:pStyle w:val="Normal"/>
-              <w:tabs>
-                <w:tab w:val="clear" w:pos="720"/>
-              </w:tabs>
-              <w:jc w:val="right"/>
-              <w:rPr>
-                <w:sz w:val="20"/>
-                <w:szCs w:val="20"/>
-              </w:rPr>
-            </w:pPr>
-            <w:r>
-              <w:rPr>
-                <w:sz w:val="20"/>
-                <w:szCs w:val="20"/>
-              </w:rPr>
-              <w:t>0.001936108</w:t>
-            </w:r>
-          </w:p>
-        </w:tc>
-      </w:tr>
-      <w:tr>
-        <w:trPr>
-          <w:trHeight w:val="256" w:hRule="atLeast"/>
-        </w:trPr>
-        <w:tc>
-          <w:tcPr>
-            <w:tcW w:w="1644" w:type="dxa"/>
-            <w:tcBorders/>
-            <w:vAlign w:val="bottom"/>
-          </w:tcPr>
-          <w:p>
-            <w:pPr>
-              <w:pStyle w:val="Normal"/>
-              <w:tabs>
-                <w:tab w:val="clear" w:pos="720"/>
-              </w:tabs>
-              <w:jc w:val="left"/>
-              <w:rPr>
-                <w:sz w:val="20"/>
-                <w:szCs w:val="20"/>
-              </w:rPr>
-            </w:pPr>
-            <w:r>
-              <w:rPr>
-                <w:sz w:val="20"/>
-                <w:szCs w:val="20"/>
-              </w:rPr>
-              <w:t>MHC protein complex</w:t>
-            </w:r>
-          </w:p>
-        </w:tc>
-        <w:tc>
-          <w:tcPr>
-            <w:tcW w:w="946" w:type="dxa"/>
-            <w:tcBorders/>
-            <w:vAlign w:val="bottom"/>
-          </w:tcPr>
-          <w:p>
-            <w:pPr>
-              <w:pStyle w:val="Normal"/>
-              <w:tabs>
-                <w:tab w:val="clear" w:pos="720"/>
-              </w:tabs>
-              <w:jc w:val="right"/>
-              <w:rPr>
-                <w:sz w:val="20"/>
-                <w:szCs w:val="20"/>
-              </w:rPr>
-            </w:pPr>
-            <w:r>
-              <w:rPr>
-                <w:sz w:val="20"/>
-                <w:szCs w:val="20"/>
-              </w:rPr>
-              <w:t>1</w:t>
-            </w:r>
-          </w:p>
-        </w:tc>
-        <w:tc>
-          <w:tcPr>
-            <w:tcW w:w="1204" w:type="dxa"/>
-            <w:tcBorders/>
-            <w:vAlign w:val="bottom"/>
-          </w:tcPr>
-          <w:p>
-            <w:pPr>
-              <w:pStyle w:val="Normal"/>
-              <w:tabs>
-                <w:tab w:val="clear" w:pos="720"/>
-              </w:tabs>
-              <w:jc w:val="right"/>
-              <w:rPr>
-                <w:sz w:val="20"/>
-                <w:szCs w:val="20"/>
-              </w:rPr>
-            </w:pPr>
-            <w:r>
-              <w:rPr>
-                <w:sz w:val="20"/>
-                <w:szCs w:val="20"/>
-              </w:rPr>
-              <w:t>0</w:t>
-            </w:r>
-          </w:p>
-        </w:tc>
-        <w:tc>
-          <w:tcPr>
-            <w:tcW w:w="801" w:type="dxa"/>
-            <w:tcBorders/>
-            <w:vAlign w:val="bottom"/>
-          </w:tcPr>
-          <w:p>
-            <w:pPr>
-              <w:pStyle w:val="Normal"/>
-              <w:tabs>
-                <w:tab w:val="clear" w:pos="720"/>
-              </w:tabs>
-              <w:jc w:val="right"/>
-              <w:rPr>
-                <w:sz w:val="20"/>
-                <w:szCs w:val="20"/>
-              </w:rPr>
-            </w:pPr>
-            <w:r>
-              <w:rPr>
-                <w:sz w:val="20"/>
-                <w:szCs w:val="20"/>
-              </w:rPr>
-              <w:t>0</w:t>
-            </w:r>
-          </w:p>
-        </w:tc>
-        <w:tc>
-          <w:tcPr>
-            <w:tcW w:w="955" w:type="dxa"/>
-            <w:tcBorders/>
-            <w:vAlign w:val="bottom"/>
-          </w:tcPr>
-          <w:p>
-            <w:pPr>
-              <w:pStyle w:val="Normal"/>
-              <w:tabs>
-                <w:tab w:val="clear" w:pos="720"/>
-              </w:tabs>
-              <w:jc w:val="right"/>
-              <w:rPr>
-                <w:sz w:val="20"/>
-                <w:szCs w:val="20"/>
-              </w:rPr>
-            </w:pPr>
-            <w:r>
-              <w:rPr>
-                <w:sz w:val="20"/>
-                <w:szCs w:val="20"/>
-              </w:rPr>
-              <w:t>161.9402</w:t>
-            </w:r>
-          </w:p>
-        </w:tc>
-        <w:tc>
-          <w:tcPr>
-            <w:tcW w:w="1150" w:type="dxa"/>
-            <w:tcBorders/>
-            <w:vAlign w:val="bottom"/>
-          </w:tcPr>
-          <w:p>
-            <w:pPr>
-              <w:pStyle w:val="Normal"/>
-              <w:tabs>
-                <w:tab w:val="clear" w:pos="720"/>
-              </w:tabs>
-              <w:jc w:val="right"/>
-              <w:rPr>
-                <w:sz w:val="20"/>
-                <w:szCs w:val="20"/>
-              </w:rPr>
-            </w:pPr>
-            <w:r>
-              <w:rPr>
-                <w:sz w:val="20"/>
-                <w:szCs w:val="20"/>
-              </w:rPr>
-              <w:t>1592</w:t>
-            </w:r>
-          </w:p>
-        </w:tc>
-        <w:tc>
-          <w:tcPr>
-            <w:tcW w:w="1126" w:type="dxa"/>
-            <w:tcBorders/>
-            <w:vAlign w:val="bottom"/>
-          </w:tcPr>
-          <w:p>
-            <w:pPr>
-              <w:pStyle w:val="Normal"/>
-              <w:tabs>
-                <w:tab w:val="clear" w:pos="720"/>
-              </w:tabs>
-              <w:jc w:val="right"/>
-              <w:rPr>
-                <w:sz w:val="20"/>
-                <w:szCs w:val="20"/>
-              </w:rPr>
-            </w:pPr>
-            <w:r>
-              <w:rPr>
-                <w:sz w:val="20"/>
-                <w:szCs w:val="20"/>
-              </w:rPr>
-              <w:t>0.09266589</w:t>
-            </w:r>
-          </w:p>
-        </w:tc>
-        <w:tc>
-          <w:tcPr>
-            <w:tcW w:w="534" w:type="dxa"/>
-            <w:tcBorders/>
-            <w:vAlign w:val="bottom"/>
-          </w:tcPr>
-          <w:p>
-            <w:pPr>
-              <w:pStyle w:val="Normal"/>
-              <w:tabs>
-                <w:tab w:val="clear" w:pos="720"/>
-              </w:tabs>
-              <w:jc w:val="right"/>
-              <w:rPr>
-                <w:sz w:val="20"/>
-                <w:szCs w:val="20"/>
-              </w:rPr>
-            </w:pPr>
-            <w:r>
-              <w:rPr>
-                <w:sz w:val="20"/>
-                <w:szCs w:val="20"/>
-              </w:rPr>
-              <w:t>3</w:t>
-            </w:r>
-          </w:p>
-        </w:tc>
-        <w:tc>
-          <w:tcPr>
-            <w:tcW w:w="781" w:type="dxa"/>
-            <w:tcBorders/>
-            <w:vAlign w:val="bottom"/>
-          </w:tcPr>
-          <w:p>
-            <w:pPr>
-              <w:pStyle w:val="Normal"/>
-              <w:tabs>
-                <w:tab w:val="clear" w:pos="720"/>
-              </w:tabs>
-              <w:jc w:val="right"/>
-              <w:rPr>
-                <w:sz w:val="20"/>
-                <w:szCs w:val="20"/>
-              </w:rPr>
-            </w:pPr>
-            <w:r>
-              <w:rPr>
-                <w:sz w:val="20"/>
-                <w:szCs w:val="20"/>
-              </w:rPr>
-              <w:t>0.0182384463866667</w:t>
-            </w:r>
-          </w:p>
-        </w:tc>
-        <w:tc>
-          <w:tcPr>
-            <w:tcW w:w="936" w:type="dxa"/>
-            <w:tcBorders/>
-            <w:vAlign w:val="bottom"/>
-          </w:tcPr>
-          <w:p>
-            <w:pPr>
-              <w:pStyle w:val="Normal"/>
-              <w:tabs>
-                <w:tab w:val="clear" w:pos="720"/>
-              </w:tabs>
-              <w:jc w:val="right"/>
-              <w:rPr>
-                <w:sz w:val="20"/>
-                <w:szCs w:val="20"/>
-              </w:rPr>
-            </w:pPr>
-            <w:r>
-              <w:rPr>
-                <w:sz w:val="20"/>
-                <w:szCs w:val="20"/>
-              </w:rPr>
-              <w:t>2.180425</w:t>
-            </w:r>
-          </w:p>
-        </w:tc>
-        <w:tc>
-          <w:tcPr>
-            <w:tcW w:w="1078" w:type="dxa"/>
-            <w:tcBorders/>
-            <w:vAlign w:val="bottom"/>
-          </w:tcPr>
-          <w:p>
-            <w:pPr>
-              <w:pStyle w:val="Normal"/>
-              <w:tabs>
-                <w:tab w:val="clear" w:pos="720"/>
-              </w:tabs>
-              <w:jc w:val="right"/>
-              <w:rPr>
-                <w:sz w:val="20"/>
-                <w:szCs w:val="20"/>
-              </w:rPr>
-            </w:pPr>
-            <w:r>
-              <w:rPr>
-                <w:sz w:val="20"/>
-                <w:szCs w:val="20"/>
-              </w:rPr>
-              <w:t>17</w:t>
-            </w:r>
-          </w:p>
-        </w:tc>
-        <w:tc>
-          <w:tcPr>
-            <w:tcW w:w="776" w:type="dxa"/>
-            <w:tcBorders/>
-            <w:vAlign w:val="bottom"/>
-          </w:tcPr>
-          <w:p>
-            <w:pPr>
-              <w:pStyle w:val="Normal"/>
-              <w:tabs>
-                <w:tab w:val="clear" w:pos="720"/>
-              </w:tabs>
-              <w:jc w:val="right"/>
-              <w:rPr>
-                <w:sz w:val="20"/>
-                <w:szCs w:val="20"/>
-              </w:rPr>
-            </w:pPr>
-            <w:r>
-              <w:rPr>
-                <w:sz w:val="20"/>
-                <w:szCs w:val="20"/>
-              </w:rPr>
-              <w:t>20</w:t>
-            </w:r>
-          </w:p>
-        </w:tc>
-        <w:tc>
-          <w:tcPr>
-            <w:tcW w:w="1029" w:type="dxa"/>
-            <w:tcBorders/>
-            <w:vAlign w:val="bottom"/>
-          </w:tcPr>
-          <w:p>
-            <w:pPr>
-              <w:pStyle w:val="Normal"/>
-              <w:tabs>
-                <w:tab w:val="clear" w:pos="720"/>
-              </w:tabs>
-              <w:jc w:val="right"/>
-              <w:rPr>
-                <w:sz w:val="20"/>
-                <w:szCs w:val="20"/>
-              </w:rPr>
-            </w:pPr>
-            <w:r>
-              <w:rPr>
-                <w:sz w:val="20"/>
-                <w:szCs w:val="20"/>
-              </w:rPr>
-              <w:t>0.002350989</w:t>
-            </w:r>
-          </w:p>
-        </w:tc>
-      </w:tr>
-      <w:tr>
-        <w:trPr>
-          <w:trHeight w:val="256" w:hRule="atLeast"/>
-        </w:trPr>
-        <w:tc>
-          <w:tcPr>
-            <w:tcW w:w="1644" w:type="dxa"/>
-            <w:tcBorders/>
-            <w:vAlign w:val="bottom"/>
-          </w:tcPr>
-          <w:p>
-            <w:pPr>
-              <w:pStyle w:val="Normal"/>
-              <w:tabs>
-                <w:tab w:val="clear" w:pos="720"/>
-              </w:tabs>
-              <w:jc w:val="left"/>
-              <w:rPr>
-                <w:sz w:val="20"/>
-                <w:szCs w:val="20"/>
-              </w:rPr>
-            </w:pPr>
-            <w:r>
-              <w:rPr>
-                <w:sz w:val="20"/>
-                <w:szCs w:val="20"/>
-              </w:rPr>
-              <w:t>clathrin-coated endocytic vesicle membrane</w:t>
-            </w:r>
-          </w:p>
-        </w:tc>
-        <w:tc>
-          <w:tcPr>
-            <w:tcW w:w="946" w:type="dxa"/>
-            <w:tcBorders/>
-            <w:vAlign w:val="bottom"/>
-          </w:tcPr>
-          <w:p>
-            <w:pPr>
-              <w:pStyle w:val="Normal"/>
-              <w:tabs>
-                <w:tab w:val="clear" w:pos="720"/>
-              </w:tabs>
-              <w:jc w:val="right"/>
-              <w:rPr>
-                <w:sz w:val="20"/>
-                <w:szCs w:val="20"/>
-              </w:rPr>
-            </w:pPr>
-            <w:r>
-              <w:rPr>
-                <w:sz w:val="20"/>
-                <w:szCs w:val="20"/>
-              </w:rPr>
-              <w:t>1</w:t>
-            </w:r>
-          </w:p>
-        </w:tc>
-        <w:tc>
-          <w:tcPr>
-            <w:tcW w:w="1204" w:type="dxa"/>
-            <w:tcBorders/>
-            <w:vAlign w:val="bottom"/>
-          </w:tcPr>
-          <w:p>
-            <w:pPr>
-              <w:pStyle w:val="Normal"/>
-              <w:tabs>
-                <w:tab w:val="clear" w:pos="720"/>
-              </w:tabs>
-              <w:jc w:val="right"/>
-              <w:rPr>
-                <w:sz w:val="20"/>
-                <w:szCs w:val="20"/>
-              </w:rPr>
-            </w:pPr>
-            <w:r>
-              <w:rPr>
-                <w:sz w:val="20"/>
-                <w:szCs w:val="20"/>
-              </w:rPr>
-              <w:t>0</w:t>
-            </w:r>
-          </w:p>
-        </w:tc>
-        <w:tc>
-          <w:tcPr>
-            <w:tcW w:w="801" w:type="dxa"/>
-            <w:tcBorders/>
-            <w:vAlign w:val="bottom"/>
-          </w:tcPr>
-          <w:p>
-            <w:pPr>
-              <w:pStyle w:val="Normal"/>
-              <w:tabs>
-                <w:tab w:val="clear" w:pos="720"/>
-              </w:tabs>
-              <w:jc w:val="right"/>
-              <w:rPr>
-                <w:sz w:val="20"/>
-                <w:szCs w:val="20"/>
-              </w:rPr>
-            </w:pPr>
-            <w:r>
-              <w:rPr>
-                <w:sz w:val="20"/>
-                <w:szCs w:val="20"/>
-              </w:rPr>
-              <w:t>0</w:t>
-            </w:r>
-          </w:p>
-        </w:tc>
-        <w:tc>
-          <w:tcPr>
-            <w:tcW w:w="955" w:type="dxa"/>
-            <w:tcBorders/>
-            <w:vAlign w:val="bottom"/>
-          </w:tcPr>
-          <w:p>
-            <w:pPr>
-              <w:pStyle w:val="Normal"/>
-              <w:tabs>
-                <w:tab w:val="clear" w:pos="720"/>
-              </w:tabs>
-              <w:jc w:val="right"/>
-              <w:rPr>
-                <w:sz w:val="20"/>
-                <w:szCs w:val="20"/>
-              </w:rPr>
-            </w:pPr>
-            <w:r>
-              <w:rPr>
-                <w:sz w:val="20"/>
-                <w:szCs w:val="20"/>
-              </w:rPr>
-              <w:t>6.930553</w:t>
-            </w:r>
-          </w:p>
-        </w:tc>
-        <w:tc>
-          <w:tcPr>
-            <w:tcW w:w="1150" w:type="dxa"/>
-            <w:tcBorders/>
-            <w:vAlign w:val="bottom"/>
-          </w:tcPr>
-          <w:p>
-            <w:pPr>
-              <w:pStyle w:val="Normal"/>
-              <w:tabs>
-                <w:tab w:val="clear" w:pos="720"/>
-              </w:tabs>
-              <w:jc w:val="right"/>
-              <w:rPr>
-                <w:sz w:val="20"/>
-                <w:szCs w:val="20"/>
-              </w:rPr>
-            </w:pPr>
-            <w:r>
-              <w:rPr>
-                <w:sz w:val="20"/>
-                <w:szCs w:val="20"/>
-              </w:rPr>
-              <w:t>717</w:t>
-            </w:r>
-          </w:p>
-        </w:tc>
-        <w:tc>
-          <w:tcPr>
-            <w:tcW w:w="1126" w:type="dxa"/>
-            <w:tcBorders/>
-            <w:vAlign w:val="bottom"/>
-          </w:tcPr>
-          <w:p>
-            <w:pPr>
-              <w:pStyle w:val="Normal"/>
-              <w:tabs>
-                <w:tab w:val="clear" w:pos="720"/>
-              </w:tabs>
-              <w:jc w:val="right"/>
-              <w:rPr>
-                <w:sz w:val="20"/>
-                <w:szCs w:val="20"/>
-              </w:rPr>
-            </w:pPr>
-            <w:r>
-              <w:rPr>
-                <w:sz w:val="20"/>
-                <w:szCs w:val="20"/>
-              </w:rPr>
-              <w:t>0.04173458</w:t>
-            </w:r>
-          </w:p>
-        </w:tc>
-        <w:tc>
-          <w:tcPr>
-            <w:tcW w:w="534" w:type="dxa"/>
-            <w:tcBorders/>
-            <w:vAlign w:val="bottom"/>
-          </w:tcPr>
-          <w:p>
-            <w:pPr>
-              <w:pStyle w:val="Normal"/>
-              <w:tabs>
-                <w:tab w:val="clear" w:pos="720"/>
-              </w:tabs>
-              <w:jc w:val="right"/>
-              <w:rPr>
-                <w:sz w:val="20"/>
-                <w:szCs w:val="20"/>
-              </w:rPr>
-            </w:pPr>
-            <w:r>
-              <w:rPr>
-                <w:sz w:val="20"/>
-                <w:szCs w:val="20"/>
-              </w:rPr>
-              <w:t>11</w:t>
-            </w:r>
-          </w:p>
-        </w:tc>
-        <w:tc>
-          <w:tcPr>
-            <w:tcW w:w="781" w:type="dxa"/>
-            <w:tcBorders/>
-            <w:vAlign w:val="bottom"/>
-          </w:tcPr>
-          <w:p>
-            <w:pPr>
-              <w:pStyle w:val="Normal"/>
-              <w:tabs>
-                <w:tab w:val="clear" w:pos="720"/>
-              </w:tabs>
-              <w:jc w:val="right"/>
-              <w:rPr>
-                <w:sz w:val="20"/>
-                <w:szCs w:val="20"/>
-              </w:rPr>
-            </w:pPr>
-            <w:r>
-              <w:rPr>
-                <w:sz w:val="20"/>
-                <w:szCs w:val="20"/>
-              </w:rPr>
-              <w:t>0.0454348944909091</w:t>
-            </w:r>
-          </w:p>
-        </w:tc>
-        <w:tc>
-          <w:tcPr>
-            <w:tcW w:w="936" w:type="dxa"/>
-            <w:tcBorders/>
-            <w:vAlign w:val="bottom"/>
-          </w:tcPr>
-          <w:p>
-            <w:pPr>
-              <w:pStyle w:val="Normal"/>
-              <w:tabs>
-                <w:tab w:val="clear" w:pos="720"/>
-              </w:tabs>
-              <w:jc w:val="right"/>
-              <w:rPr>
-                <w:sz w:val="20"/>
-                <w:szCs w:val="20"/>
-              </w:rPr>
-            </w:pPr>
-            <w:r>
-              <w:rPr>
-                <w:sz w:val="20"/>
-                <w:szCs w:val="20"/>
-              </w:rPr>
-              <w:t>1.656695</w:t>
-            </w:r>
-          </w:p>
-        </w:tc>
-        <w:tc>
-          <w:tcPr>
-            <w:tcW w:w="1078" w:type="dxa"/>
-            <w:tcBorders/>
-            <w:vAlign w:val="bottom"/>
-          </w:tcPr>
-          <w:p>
-            <w:pPr>
-              <w:pStyle w:val="Normal"/>
-              <w:tabs>
-                <w:tab w:val="clear" w:pos="720"/>
-              </w:tabs>
-              <w:jc w:val="right"/>
-              <w:rPr>
-                <w:sz w:val="20"/>
-                <w:szCs w:val="20"/>
-              </w:rPr>
-            </w:pPr>
-            <w:r>
-              <w:rPr>
-                <w:sz w:val="20"/>
-                <w:szCs w:val="20"/>
-              </w:rPr>
-              <w:t>31</w:t>
-            </w:r>
-          </w:p>
-        </w:tc>
-        <w:tc>
-          <w:tcPr>
-            <w:tcW w:w="776" w:type="dxa"/>
-            <w:tcBorders/>
-            <w:vAlign w:val="bottom"/>
-          </w:tcPr>
-          <w:p>
-            <w:pPr>
-              <w:pStyle w:val="Normal"/>
-              <w:tabs>
-                <w:tab w:val="clear" w:pos="720"/>
-              </w:tabs>
-              <w:jc w:val="right"/>
-              <w:rPr>
-                <w:sz w:val="20"/>
-                <w:szCs w:val="20"/>
-              </w:rPr>
-            </w:pPr>
-            <w:r>
-              <w:rPr>
-                <w:sz w:val="20"/>
-                <w:szCs w:val="20"/>
-              </w:rPr>
-              <w:t>48</w:t>
-            </w:r>
-          </w:p>
-        </w:tc>
-        <w:tc>
-          <w:tcPr>
-            <w:tcW w:w="1029" w:type="dxa"/>
-            <w:tcBorders/>
-            <w:vAlign w:val="bottom"/>
-          </w:tcPr>
-          <w:p>
-            <w:pPr>
-              <w:pStyle w:val="Normal"/>
-              <w:tabs>
-                <w:tab w:val="clear" w:pos="720"/>
-              </w:tabs>
-              <w:jc w:val="right"/>
-              <w:rPr>
-                <w:sz w:val="20"/>
-                <w:szCs w:val="20"/>
-              </w:rPr>
-            </w:pPr>
-            <w:r>
-              <w:rPr>
-                <w:sz w:val="20"/>
-                <w:szCs w:val="20"/>
-              </w:rPr>
-              <w:t>0.004287097</w:t>
-            </w:r>
-          </w:p>
-        </w:tc>
-      </w:tr>
-    </w:tbl>
-    <w:p>
-      <w:pPr>
-        <w:pStyle w:val="Normal"/>
-        <w:rPr>
-          <w:b/>
-          <w:b/>
-        </w:rPr>
-      </w:pPr>
-      <w:r>
-        <w:rPr/>
-      </w:r>
-    </w:p>
-    <w:p>
-      <w:pPr>
-        <w:pStyle w:val="Normal"/>
-        <w:rPr>
-          <w:b/>
-          <w:b/>
         </w:rPr>
       </w:pPr>
       <w:r>
         <w:drawing>
-          <wp:anchor behindDoc="0" distT="0" distB="0" distL="0" distR="0" simplePos="0" locked="0" layoutInCell="0" allowOverlap="1" relativeHeight="3">
+          <wp:anchor behindDoc="0" distT="0" distB="0" distL="0" distR="0" simplePos="0" locked="0" layoutInCell="0" allowOverlap="1" relativeHeight="2">
             <wp:simplePos x="0" y="0"/>
             <wp:positionH relativeFrom="column">
               <wp:posOffset>-180975</wp:posOffset>
@@ -20708,7 +18516,9 @@
         </w:rPr>
       </w:pPr>
       <w:r>
-        <w:rPr/>
+        <w:rPr>
+          <w:b/>
+        </w:rPr>
       </w:r>
     </w:p>
     <w:p>
@@ -20720,7 +18530,9 @@
         </w:rPr>
       </w:pPr>
       <w:r>
-        <w:rPr/>
+        <w:rPr>
+          <w:b/>
+        </w:rPr>
       </w:r>
       <w:r>
         <w:br w:type="page"/>
@@ -20738,41 +18550,16 @@
         <w:rPr>
           <w:b/>
         </w:rPr>
-        <w:t xml:space="preserve">Figure </w:t>
-      </w:r>
-      <w:r>
-        <w:rPr>
-          <w:b/>
-        </w:rPr>
-        <w:t>2</w:t>
-      </w:r>
-      <w:r>
-        <w:rPr>
-          <w:b/>
-        </w:rPr>
-        <w:t>: Manhattan plot of all meQTL trans associations in PEG1 (FDR&lt;.05)</w:t>
-      </w:r>
-    </w:p>
-    <w:p>
-      <w:pPr>
-        <w:pStyle w:val="Normal"/>
-        <w:rPr>
-          <w:b/>
-          <w:b/>
-        </w:rPr>
-      </w:pPr>
-      <w:r>
-        <w:rPr/>
         <w:drawing>
-          <wp:anchor behindDoc="0" distT="0" distB="0" distL="0" distR="0" simplePos="0" locked="0" layoutInCell="0" allowOverlap="1" relativeHeight="2">
+          <wp:anchor behindDoc="0" distT="0" distB="0" distL="0" distR="0" simplePos="0" locked="0" layoutInCell="0" allowOverlap="1" relativeHeight="3">
             <wp:simplePos x="0" y="0"/>
             <wp:positionH relativeFrom="column">
-              <wp:align>center</wp:align>
+              <wp:posOffset>647065</wp:posOffset>
             </wp:positionH>
             <wp:positionV relativeFrom="paragraph">
-              <wp:posOffset>635</wp:posOffset>
+              <wp:posOffset>359410</wp:posOffset>
             </wp:positionV>
-            <wp:extent cx="7572375" cy="5679440"/>
+            <wp:extent cx="7254240" cy="5440680"/>
             <wp:effectExtent l="0" t="0" r="0" b="0"/>
             <wp:wrapSquare wrapText="largest"/>
             <wp:docPr id="2" name="Image2" descr=""/>
@@ -20797,7 +18584,7 @@
                   <pic:spPr bwMode="auto">
                     <a:xfrm>
                       <a:off x="0" y="0"/>
-                      <a:ext cx="7572375" cy="5679440"/>
+                      <a:ext cx="7254240" cy="5440680"/>
                     </a:xfrm>
                     <a:prstGeom prst="rect">
                       <a:avLst/>
@@ -20809,9 +18596,113 @@
           </wp:anchor>
         </w:drawing>
       </w:r>
+      <w:r>
+        <w:rPr>
+          <w:b/>
+        </w:rPr>
+        <w:t>Figure 2: Manhattan plot of all meQTL trans associations in PEG1 (FDR&lt;.05)</w:t>
+      </w:r>
+      <w:r>
+        <w:br w:type="page"/>
+      </w:r>
+    </w:p>
+    <w:p>
+      <w:pPr>
+        <w:pStyle w:val="Normal"/>
+        <w:rPr>
+          <w:b/>
+          <w:b/>
+        </w:rPr>
+      </w:pPr>
+      <w:r>
+        <w:rPr>
+          <w:b/>
+        </w:rPr>
+        <w:t xml:space="preserve">Figure </w:t>
+      </w:r>
+      <w:r>
+        <w:rPr>
+          <w:b/>
+          <w:bCs/>
+        </w:rPr>
+        <w:t>3</w:t>
+      </w:r>
+      <w:r>
+        <w:rPr>
+          <w:b/>
+          <w:bCs/>
+        </w:rPr>
+        <w:t xml:space="preserve">: </w:t>
+      </w:r>
+      <w:r>
+        <w:rPr>
+          <w:rFonts w:eastAsia="Times New Roman" w:cs="Arial" w:ascii="Arial" w:hAnsi="Arial"/>
+          <w:b/>
+          <w:bCs/>
+          <w:i w:val="false"/>
+          <w:iCs w:val="false"/>
+          <w:color w:val="222222"/>
+        </w:rPr>
+        <w:drawing>
+          <wp:anchor behindDoc="0" distT="0" distB="0" distL="0" distR="0" simplePos="0" locked="0" layoutInCell="0" allowOverlap="1" relativeHeight="4">
+            <wp:simplePos x="0" y="0"/>
+            <wp:positionH relativeFrom="column">
+              <wp:posOffset>264160</wp:posOffset>
+            </wp:positionH>
+            <wp:positionV relativeFrom="paragraph">
+              <wp:posOffset>342900</wp:posOffset>
+            </wp:positionV>
+            <wp:extent cx="5726430" cy="5267325"/>
+            <wp:effectExtent l="0" t="0" r="0" b="0"/>
+            <wp:wrapSquare wrapText="largest"/>
+            <wp:docPr id="3" name="Image3" descr=""/>
+            <wp:cNvGraphicFramePr>
+              <a:graphicFrameLocks xmlns:a="http://schemas.openxmlformats.org/drawingml/2006/main" noChangeAspect="1"/>
+            </wp:cNvGraphicFramePr>
+            <a:graphic xmlns:a="http://schemas.openxmlformats.org/drawingml/2006/main">
+              <a:graphicData uri="http://schemas.openxmlformats.org/drawingml/2006/picture">
+                <pic:pic xmlns:pic="http://schemas.openxmlformats.org/drawingml/2006/picture">
+                  <pic:nvPicPr>
+                    <pic:cNvPr id="3" name="Image3" descr=""/>
+                    <pic:cNvPicPr>
+                      <a:picLocks noChangeAspect="1" noChangeArrowheads="1"/>
+                    </pic:cNvPicPr>
+                  </pic:nvPicPr>
+                  <pic:blipFill>
+                    <a:blip r:embed="rId6"/>
+                    <a:stretch>
+                      <a:fillRect/>
+                    </a:stretch>
+                  </pic:blipFill>
+                  <pic:spPr bwMode="auto">
+                    <a:xfrm>
+                      <a:off x="0" y="0"/>
+                      <a:ext cx="5726430" cy="5267325"/>
+                    </a:xfrm>
+                    <a:prstGeom prst="rect">
+                      <a:avLst/>
+                    </a:prstGeom>
+                  </pic:spPr>
+                </pic:pic>
+              </a:graphicData>
+            </a:graphic>
+          </wp:anchor>
+        </w:drawing>
+      </w:r>
+      <w:r>
+        <w:rPr>
+          <w:rFonts w:eastAsia="Times New Roman" w:cs="Arial" w:ascii="Arial" w:hAnsi="Arial"/>
+          <w:b/>
+          <w:bCs/>
+          <w:i w:val="false"/>
+          <w:iCs w:val="false"/>
+          <w:color w:val="222222"/>
+        </w:rPr>
+        <w:t xml:space="preserve">DAG of GO Biological Function terms significantly enriched for meQTLs found in PEG1 and PEG2 </w:t>
+      </w:r>
     </w:p>
     <w:sectPr>
-      <w:headerReference w:type="default" r:id="rId6"/>
+      <w:headerReference w:type="default" r:id="rId7"/>
       <w:type w:val="nextPage"/>
       <w:pgSz w:orient="landscape" w:w="15840" w:h="12240"/>
       <w:pgMar w:left="1440" w:right="1440" w:gutter="0" w:header="1440" w:top="2003" w:footer="0" w:bottom="1440"/>

</xml_diff>